<commit_message>
Hours distribution - In progress
</commit_message>
<xml_diff>
--- a/Documentation/Project Plan/hours_distribution.docx
+++ b/Documentation/Project Plan/hours_distribution.docx
@@ -1,6 +1,6 @@
 
 <file path=word/document.xml><?xml version="1.0" encoding="utf-8"?>
-<w:document xmlns:wpc="http://schemas.microsoft.com/office/word/2010/wordprocessingCanvas" xmlns:cx="http://schemas.microsoft.com/office/drawing/2014/chartex" xmlns:cx1="http://schemas.microsoft.com/office/drawing/2015/9/8/chartex" xmlns:mc="http://schemas.openxmlformats.org/markup-compatibility/2006" xmlns:o="urn:schemas-microsoft-com:office:office" xmlns:r="http://schemas.openxmlformats.org/officeDocument/2006/relationships" xmlns:m="http://schemas.openxmlformats.org/officeDocument/2006/math" xmlns:v="urn:schemas-microsoft-com:vml" xmlns:wp14="http://schemas.microsoft.com/office/word/2010/wordprocessingDrawing" xmlns:wp="http://schemas.openxmlformats.org/drawingml/2006/wordprocessingDrawing" xmlns:w10="urn:schemas-microsoft-com:office:word" xmlns:w="http://schemas.openxmlformats.org/wordprocessingml/2006/main" xmlns:w14="http://schemas.microsoft.com/office/word/2010/wordml" xmlns:w15="http://schemas.microsoft.com/office/word/2012/wordml" xmlns:w16se="http://schemas.microsoft.com/office/word/2015/wordml/symex" xmlns:wpg="http://schemas.microsoft.com/office/word/2010/wordprocessingGroup" xmlns:wpi="http://schemas.microsoft.com/office/word/2010/wordprocessingInk" xmlns:wne="http://schemas.microsoft.com/office/word/2006/wordml" xmlns:wps="http://schemas.microsoft.com/office/word/2010/wordprocessingShape" mc:Ignorable="w14 w15 w16se wp14">
+<w:document xmlns:wpc="http://schemas.microsoft.com/office/word/2010/wordprocessingCanvas" xmlns:cx="http://schemas.microsoft.com/office/drawing/2014/chartex" xmlns:cx1="http://schemas.microsoft.com/office/drawing/2015/9/8/chartex" xmlns:cx2="http://schemas.microsoft.com/office/drawing/2015/10/21/chartex" xmlns:cx3="http://schemas.microsoft.com/office/drawing/2016/5/9/chartex" xmlns:cx4="http://schemas.microsoft.com/office/drawing/2016/5/10/chartex" xmlns:cx5="http://schemas.microsoft.com/office/drawing/2016/5/11/chartex" xmlns:cx6="http://schemas.microsoft.com/office/drawing/2016/5/12/chartex" xmlns:cx7="http://schemas.microsoft.com/office/drawing/2016/5/13/chartex" xmlns:cx8="http://schemas.microsoft.com/office/drawing/2016/5/14/chartex" xmlns:mc="http://schemas.openxmlformats.org/markup-compatibility/2006" xmlns:aink="http://schemas.microsoft.com/office/drawing/2016/ink" xmlns:am3d="http://schemas.microsoft.com/office/drawing/2017/model3d" xmlns:o="urn:schemas-microsoft-com:office:office" xmlns:r="http://schemas.openxmlformats.org/officeDocument/2006/relationships" xmlns:m="http://schemas.openxmlformats.org/officeDocument/2006/math" xmlns:v="urn:schemas-microsoft-com:vml" xmlns:wp14="http://schemas.microsoft.com/office/word/2010/wordprocessingDrawing" xmlns:wp="http://schemas.openxmlformats.org/drawingml/2006/wordprocessingDrawing" xmlns:w10="urn:schemas-microsoft-com:office:word" xmlns:w="http://schemas.openxmlformats.org/wordprocessingml/2006/main" xmlns:w14="http://schemas.microsoft.com/office/word/2010/wordml" xmlns:w15="http://schemas.microsoft.com/office/word/2012/wordml" xmlns:w16cex="http://schemas.microsoft.com/office/word/2018/wordml/cex" xmlns:w16cid="http://schemas.microsoft.com/office/word/2016/wordml/cid" xmlns:w16="http://schemas.microsoft.com/office/word/2018/wordml" xmlns:w16se="http://schemas.microsoft.com/office/word/2015/wordml/symex" xmlns:wpg="http://schemas.microsoft.com/office/word/2010/wordprocessingGroup" xmlns:wpi="http://schemas.microsoft.com/office/word/2010/wordprocessingInk" xmlns:wne="http://schemas.microsoft.com/office/word/2006/wordml" xmlns:wps="http://schemas.microsoft.com/office/word/2010/wordprocessingShape" mc:Ignorable="w14 w15 w16se w16cid w16 w16cex wp14">
   <w:body>
     <w:p>
       <w:pPr>
@@ -239,29 +239,263 @@
           <w:sz w:val="32"/>
           <w:szCs w:val="32"/>
         </w:rPr>
-        <w:t xml:space="preserve">Include </w:t>
-      </w:r>
-      <w:r>
-        <w:rPr>
-          <w:sz w:val="32"/>
-          <w:szCs w:val="32"/>
-        </w:rPr>
-        <w:t xml:space="preserve">usage </w:t>
-      </w:r>
-      <w:r>
-        <w:rPr>
-          <w:sz w:val="32"/>
-          <w:szCs w:val="32"/>
-        </w:rPr>
-        <w:t xml:space="preserve">of database in schedule - </w:t>
-      </w:r>
-      <w:r>
-        <w:rPr>
-          <w:sz w:val="32"/>
-          <w:szCs w:val="32"/>
-        </w:rPr>
-        <w:t>10 hours – Risk: 3</w:t>
-      </w:r>
+        <w:t xml:space="preserve">Include usage of database in schedule - </w:t>
+      </w:r>
+      <w:r>
+        <w:rPr>
+          <w:sz w:val="32"/>
+          <w:szCs w:val="32"/>
+        </w:rPr>
+        <w:t xml:space="preserve">10 hours – Risk: </w:t>
+      </w:r>
+      <w:proofErr w:type="gramStart"/>
+      <w:r>
+        <w:rPr>
+          <w:sz w:val="32"/>
+          <w:szCs w:val="32"/>
+        </w:rPr>
+        <w:t>3</w:t>
+      </w:r>
+      <w:proofErr w:type="gramEnd"/>
+    </w:p>
+    <w:p>
+      <w:pPr>
+        <w:pStyle w:val="ListParagraph"/>
+        <w:ind w:left="1440"/>
+        <w:jc w:val="both"/>
+        <w:rPr>
+          <w:sz w:val="32"/>
+          <w:szCs w:val="32"/>
+        </w:rPr>
+      </w:pPr>
+    </w:p>
+    <w:p>
+      <w:pPr>
+        <w:pStyle w:val="ListParagraph"/>
+        <w:numPr>
+          <w:ilvl w:val="0"/>
+          <w:numId w:val="1"/>
+        </w:numPr>
+        <w:jc w:val="both"/>
+        <w:rPr>
+          <w:sz w:val="32"/>
+          <w:szCs w:val="32"/>
+        </w:rPr>
+      </w:pPr>
+      <w:r>
+        <w:rPr>
+          <w:sz w:val="32"/>
+          <w:szCs w:val="32"/>
+        </w:rPr>
+        <w:t>Stoycho</w:t>
+      </w:r>
+      <w:r>
+        <w:rPr>
+          <w:sz w:val="32"/>
+          <w:szCs w:val="32"/>
+        </w:rPr>
+        <w:t xml:space="preserve"> – In progress</w:t>
+      </w:r>
+    </w:p>
+    <w:p>
+      <w:pPr>
+        <w:pStyle w:val="ListParagraph"/>
+        <w:numPr>
+          <w:ilvl w:val="1"/>
+          <w:numId w:val="1"/>
+        </w:numPr>
+        <w:jc w:val="both"/>
+        <w:rPr>
+          <w:sz w:val="32"/>
+          <w:szCs w:val="32"/>
+        </w:rPr>
+      </w:pPr>
+      <w:r>
+        <w:rPr>
+          <w:sz w:val="32"/>
+          <w:szCs w:val="32"/>
+        </w:rPr>
+        <w:t>Work on the Classes – 3 hours – Risk: 1</w:t>
+      </w:r>
+    </w:p>
+    <w:p>
+      <w:pPr>
+        <w:pStyle w:val="ListParagraph"/>
+        <w:numPr>
+          <w:ilvl w:val="1"/>
+          <w:numId w:val="1"/>
+        </w:numPr>
+        <w:jc w:val="both"/>
+        <w:rPr>
+          <w:sz w:val="32"/>
+          <w:szCs w:val="32"/>
+        </w:rPr>
+      </w:pPr>
+      <w:r>
+        <w:rPr>
+          <w:sz w:val="32"/>
+          <w:szCs w:val="32"/>
+        </w:rPr>
+        <w:t>Login page</w:t>
+      </w:r>
+    </w:p>
+    <w:p>
+      <w:pPr>
+        <w:pStyle w:val="ListParagraph"/>
+        <w:numPr>
+          <w:ilvl w:val="2"/>
+          <w:numId w:val="1"/>
+        </w:numPr>
+        <w:jc w:val="both"/>
+        <w:rPr>
+          <w:sz w:val="32"/>
+          <w:szCs w:val="32"/>
+        </w:rPr>
+      </w:pPr>
+      <w:r>
+        <w:rPr>
+          <w:sz w:val="32"/>
+          <w:szCs w:val="32"/>
+        </w:rPr>
+        <w:t xml:space="preserve">GUI – </w:t>
+      </w:r>
+      <w:r>
+        <w:rPr>
+          <w:sz w:val="32"/>
+          <w:szCs w:val="32"/>
+        </w:rPr>
+        <w:t>2</w:t>
+      </w:r>
+      <w:r>
+        <w:rPr>
+          <w:sz w:val="32"/>
+          <w:szCs w:val="32"/>
+        </w:rPr>
+        <w:t>hour – Risk: 1</w:t>
+      </w:r>
+    </w:p>
+    <w:p>
+      <w:pPr>
+        <w:pStyle w:val="ListParagraph"/>
+        <w:numPr>
+          <w:ilvl w:val="2"/>
+          <w:numId w:val="1"/>
+        </w:numPr>
+        <w:jc w:val="both"/>
+        <w:rPr>
+          <w:sz w:val="32"/>
+          <w:szCs w:val="32"/>
+        </w:rPr>
+      </w:pPr>
+      <w:r>
+        <w:rPr>
+          <w:sz w:val="32"/>
+          <w:szCs w:val="32"/>
+        </w:rPr>
+        <w:t>Login functionality</w:t>
+      </w:r>
+      <w:r>
+        <w:rPr>
+          <w:sz w:val="32"/>
+          <w:szCs w:val="32"/>
+        </w:rPr>
+        <w:t xml:space="preserve"> - 9hours – Risk: 2</w:t>
+      </w:r>
+    </w:p>
+    <w:p>
+      <w:pPr>
+        <w:pStyle w:val="ListParagraph"/>
+        <w:numPr>
+          <w:ilvl w:val="1"/>
+          <w:numId w:val="1"/>
+        </w:numPr>
+        <w:jc w:val="both"/>
+        <w:rPr>
+          <w:sz w:val="32"/>
+          <w:szCs w:val="32"/>
+        </w:rPr>
+      </w:pPr>
+      <w:r>
+        <w:rPr>
+          <w:sz w:val="32"/>
+          <w:szCs w:val="32"/>
+        </w:rPr>
+        <w:t xml:space="preserve">Logout </w:t>
+      </w:r>
+      <w:r>
+        <w:rPr>
+          <w:sz w:val="32"/>
+          <w:szCs w:val="32"/>
+        </w:rPr>
+        <w:t>functionality</w:t>
+      </w:r>
+      <w:r>
+        <w:rPr>
+          <w:sz w:val="32"/>
+          <w:szCs w:val="32"/>
+        </w:rPr>
+        <w:t xml:space="preserve"> – 3 hours – Risk 1</w:t>
+      </w:r>
+    </w:p>
+    <w:p>
+      <w:pPr>
+        <w:pStyle w:val="ListParagraph"/>
+        <w:numPr>
+          <w:ilvl w:val="1"/>
+          <w:numId w:val="1"/>
+        </w:numPr>
+        <w:jc w:val="both"/>
+        <w:rPr>
+          <w:sz w:val="32"/>
+          <w:szCs w:val="32"/>
+        </w:rPr>
+      </w:pPr>
+      <w:r>
+        <w:rPr>
+          <w:sz w:val="32"/>
+          <w:szCs w:val="32"/>
+        </w:rPr>
+        <w:t>Database usage – 1</w:t>
+      </w:r>
+      <w:r>
+        <w:rPr>
+          <w:sz w:val="32"/>
+          <w:szCs w:val="32"/>
+        </w:rPr>
+        <w:t>3</w:t>
+      </w:r>
+      <w:r>
+        <w:rPr>
+          <w:sz w:val="32"/>
+          <w:szCs w:val="32"/>
+        </w:rPr>
+        <w:t xml:space="preserve"> hours – Risk</w:t>
+      </w:r>
+      <w:r>
+        <w:rPr>
+          <w:sz w:val="32"/>
+          <w:szCs w:val="32"/>
+        </w:rPr>
+        <w:t>:</w:t>
+      </w:r>
+      <w:r>
+        <w:rPr>
+          <w:sz w:val="32"/>
+          <w:szCs w:val="32"/>
+        </w:rPr>
+        <w:t xml:space="preserve"> 2</w:t>
+      </w:r>
+    </w:p>
+    <w:p>
+      <w:pPr>
+        <w:pStyle w:val="ListParagraph"/>
+        <w:ind w:left="1440"/>
+        <w:jc w:val="both"/>
+        <w:rPr>
+          <w:sz w:val="32"/>
+          <w:szCs w:val="32"/>
+        </w:rPr>
+      </w:pPr>
     </w:p>
     <w:p>
       <w:pPr>
@@ -310,27 +544,46 @@
           <w:sz w:val="32"/>
           <w:szCs w:val="32"/>
         </w:rPr>
-        <w:t xml:space="preserve">Risk </w:t>
-      </w:r>
-      <w:proofErr w:type="gramStart"/>
+        <w:t>Risk 1</w:t>
+      </w:r>
+      <w:r>
+        <w:rPr>
+          <w:sz w:val="32"/>
+          <w:szCs w:val="32"/>
+        </w:rPr>
+        <w:t xml:space="preserve"> – Trivial risk</w:t>
+      </w:r>
+    </w:p>
+    <w:p>
+      <w:pPr>
+        <w:jc w:val="both"/>
+        <w:rPr>
+          <w:sz w:val="32"/>
+          <w:szCs w:val="32"/>
+        </w:rPr>
+      </w:pPr>
+      <w:r>
+        <w:rPr>
+          <w:sz w:val="32"/>
+          <w:szCs w:val="32"/>
+        </w:rPr>
+        <w:tab/>
+      </w:r>
       <w:r>
         <w:rPr>
           <w:b/>
           <w:sz w:val="32"/>
           <w:szCs w:val="32"/>
         </w:rPr>
-        <w:t>1</w:t>
-      </w:r>
-      <w:proofErr w:type="gramEnd"/>
-      <w:r>
-        <w:rPr>
-          <w:sz w:val="32"/>
-          <w:szCs w:val="32"/>
-        </w:rPr>
-        <w:t xml:space="preserve"> – Trivial risk</w:t>
-      </w:r>
-      <w:bookmarkStart w:id="0" w:name="_GoBack"/>
-      <w:bookmarkEnd w:id="0"/>
+        <w:t>Risk 2</w:t>
+      </w:r>
+      <w:r>
+        <w:rPr>
+          <w:sz w:val="32"/>
+          <w:szCs w:val="32"/>
+        </w:rPr>
+        <w:t xml:space="preserve"> – Tolerable risk</w:t>
+      </w:r>
     </w:p>
     <w:p>
       <w:pPr>
@@ -353,24 +606,45 @@
           <w:sz w:val="32"/>
           <w:szCs w:val="32"/>
         </w:rPr>
-        <w:t xml:space="preserve">Risk </w:t>
-      </w:r>
-      <w:proofErr w:type="gramStart"/>
+        <w:t>Risk 3</w:t>
+      </w:r>
+      <w:r>
+        <w:rPr>
+          <w:sz w:val="32"/>
+          <w:szCs w:val="32"/>
+        </w:rPr>
+        <w:t xml:space="preserve"> – Moderate risk</w:t>
+      </w:r>
+    </w:p>
+    <w:p>
+      <w:pPr>
+        <w:jc w:val="both"/>
+        <w:rPr>
+          <w:sz w:val="32"/>
+          <w:szCs w:val="32"/>
+        </w:rPr>
+      </w:pPr>
+      <w:r>
+        <w:rPr>
+          <w:sz w:val="32"/>
+          <w:szCs w:val="32"/>
+        </w:rPr>
+        <w:tab/>
+      </w:r>
       <w:r>
         <w:rPr>
           <w:b/>
           <w:sz w:val="32"/>
           <w:szCs w:val="32"/>
         </w:rPr>
-        <w:t>2</w:t>
-      </w:r>
-      <w:proofErr w:type="gramEnd"/>
-      <w:r>
-        <w:rPr>
-          <w:sz w:val="32"/>
-          <w:szCs w:val="32"/>
-        </w:rPr>
-        <w:t xml:space="preserve"> – Tolerable risk</w:t>
+        <w:t>Risk 4</w:t>
+      </w:r>
+      <w:r>
+        <w:rPr>
+          <w:sz w:val="32"/>
+          <w:szCs w:val="32"/>
+        </w:rPr>
+        <w:t xml:space="preserve"> – Substantial risk</w:t>
       </w:r>
     </w:p>
     <w:p>
@@ -394,100 +668,8 @@
           <w:sz w:val="32"/>
           <w:szCs w:val="32"/>
         </w:rPr>
-        <w:t xml:space="preserve">Risk </w:t>
-      </w:r>
-      <w:proofErr w:type="gramStart"/>
-      <w:r>
-        <w:rPr>
-          <w:b/>
-          <w:sz w:val="32"/>
-          <w:szCs w:val="32"/>
-        </w:rPr>
-        <w:t>3</w:t>
-      </w:r>
-      <w:proofErr w:type="gramEnd"/>
-      <w:r>
-        <w:rPr>
-          <w:sz w:val="32"/>
-          <w:szCs w:val="32"/>
-        </w:rPr>
-        <w:t xml:space="preserve"> – Moderate risk</w:t>
-      </w:r>
-    </w:p>
-    <w:p>
-      <w:pPr>
-        <w:jc w:val="both"/>
-        <w:rPr>
-          <w:sz w:val="32"/>
-          <w:szCs w:val="32"/>
-        </w:rPr>
-      </w:pPr>
-      <w:r>
-        <w:rPr>
-          <w:sz w:val="32"/>
-          <w:szCs w:val="32"/>
-        </w:rPr>
-        <w:tab/>
-      </w:r>
-      <w:r>
-        <w:rPr>
-          <w:b/>
-          <w:sz w:val="32"/>
-          <w:szCs w:val="32"/>
-        </w:rPr>
-        <w:t xml:space="preserve">Risk </w:t>
-      </w:r>
-      <w:proofErr w:type="gramStart"/>
-      <w:r>
-        <w:rPr>
-          <w:b/>
-          <w:sz w:val="32"/>
-          <w:szCs w:val="32"/>
-        </w:rPr>
-        <w:t>4</w:t>
-      </w:r>
-      <w:proofErr w:type="gramEnd"/>
-      <w:r>
-        <w:rPr>
-          <w:sz w:val="32"/>
-          <w:szCs w:val="32"/>
-        </w:rPr>
-        <w:t xml:space="preserve"> – Substantial risk</w:t>
-      </w:r>
-    </w:p>
-    <w:p>
-      <w:pPr>
-        <w:jc w:val="both"/>
-        <w:rPr>
-          <w:sz w:val="32"/>
-          <w:szCs w:val="32"/>
-        </w:rPr>
-      </w:pPr>
-      <w:r>
-        <w:rPr>
-          <w:sz w:val="32"/>
-          <w:szCs w:val="32"/>
-        </w:rPr>
-        <w:tab/>
-      </w:r>
-      <w:r>
-        <w:rPr>
-          <w:b/>
-          <w:sz w:val="32"/>
-          <w:szCs w:val="32"/>
-        </w:rPr>
-        <w:t xml:space="preserve">Risk </w:t>
-      </w:r>
-      <w:proofErr w:type="gramStart"/>
-      <w:r>
-        <w:rPr>
-          <w:b/>
-          <w:sz w:val="32"/>
-          <w:szCs w:val="32"/>
-        </w:rPr>
-        <w:t>5</w:t>
-      </w:r>
-      <w:proofErr w:type="gramEnd"/>
+        <w:t>Risk 5</w:t>
+      </w:r>
       <w:r>
         <w:rPr>
           <w:sz w:val="32"/>
@@ -496,34 +678,6 @@
         <w:t xml:space="preserve"> – Intolerable risk</w:t>
       </w:r>
     </w:p>
-    <w:p>
-      <w:pPr>
-        <w:jc w:val="both"/>
-        <w:rPr>
-          <w:sz w:val="32"/>
-          <w:szCs w:val="32"/>
-        </w:rPr>
-      </w:pPr>
-    </w:p>
-    <w:p>
-      <w:pPr>
-        <w:jc w:val="center"/>
-        <w:rPr>
-          <w:sz w:val="40"/>
-          <w:szCs w:val="40"/>
-        </w:rPr>
-      </w:pPr>
-    </w:p>
-    <w:p>
-      <w:pPr>
-        <w:jc w:val="center"/>
-        <w:rPr>
-          <w:sz w:val="40"/>
-          <w:szCs w:val="40"/>
-        </w:rPr>
-      </w:pPr>
-    </w:p>
-    <w:p/>
     <w:sectPr>
       <w:pgSz w:w="12240" w:h="15840"/>
       <w:pgMar w:top="1440" w:right="1440" w:bottom="1440" w:left="1440" w:header="720" w:footer="720" w:gutter="0"/>
@@ -535,11 +689,124 @@
 </file>
 
 <file path=word/numbering.xml><?xml version="1.0" encoding="utf-8"?>
-<w:numbering xmlns:wpc="http://schemas.microsoft.com/office/word/2010/wordprocessingCanvas" xmlns:cx="http://schemas.microsoft.com/office/drawing/2014/chartex" xmlns:cx1="http://schemas.microsoft.com/office/drawing/2015/9/8/chartex" xmlns:mc="http://schemas.openxmlformats.org/markup-compatibility/2006" xmlns:o="urn:schemas-microsoft-com:office:office" xmlns:r="http://schemas.openxmlformats.org/officeDocument/2006/relationships" xmlns:m="http://schemas.openxmlformats.org/officeDocument/2006/math" xmlns:v="urn:schemas-microsoft-com:vml" xmlns:wp14="http://schemas.microsoft.com/office/word/2010/wordprocessingDrawing" xmlns:wp="http://schemas.openxmlformats.org/drawingml/2006/wordprocessingDrawing" xmlns:w10="urn:schemas-microsoft-com:office:word" xmlns:w="http://schemas.openxmlformats.org/wordprocessingml/2006/main" xmlns:w14="http://schemas.microsoft.com/office/word/2010/wordml" xmlns:w15="http://schemas.microsoft.com/office/word/2012/wordml" xmlns:w16se="http://schemas.microsoft.com/office/word/2015/wordml/symex" xmlns:wpg="http://schemas.microsoft.com/office/word/2010/wordprocessingGroup" xmlns:wpi="http://schemas.microsoft.com/office/word/2010/wordprocessingInk" xmlns:wne="http://schemas.microsoft.com/office/word/2006/wordml" xmlns:wps="http://schemas.microsoft.com/office/word/2010/wordprocessingShape" mc:Ignorable="w14 w15 w16se wp14">
+<w:numbering xmlns:wpc="http://schemas.microsoft.com/office/word/2010/wordprocessingCanvas" xmlns:cx="http://schemas.microsoft.com/office/drawing/2014/chartex" xmlns:cx1="http://schemas.microsoft.com/office/drawing/2015/9/8/chartex" xmlns:cx2="http://schemas.microsoft.com/office/drawing/2015/10/21/chartex" xmlns:cx3="http://schemas.microsoft.com/office/drawing/2016/5/9/chartex" xmlns:cx4="http://schemas.microsoft.com/office/drawing/2016/5/10/chartex" xmlns:cx5="http://schemas.microsoft.com/office/drawing/2016/5/11/chartex" xmlns:cx6="http://schemas.microsoft.com/office/drawing/2016/5/12/chartex" xmlns:cx7="http://schemas.microsoft.com/office/drawing/2016/5/13/chartex" xmlns:cx8="http://schemas.microsoft.com/office/drawing/2016/5/14/chartex" xmlns:mc="http://schemas.openxmlformats.org/markup-compatibility/2006" xmlns:aink="http://schemas.microsoft.com/office/drawing/2016/ink" xmlns:am3d="http://schemas.microsoft.com/office/drawing/2017/model3d" xmlns:o="urn:schemas-microsoft-com:office:office" xmlns:r="http://schemas.openxmlformats.org/officeDocument/2006/relationships" xmlns:m="http://schemas.openxmlformats.org/officeDocument/2006/math" xmlns:v="urn:schemas-microsoft-com:vml" xmlns:wp14="http://schemas.microsoft.com/office/word/2010/wordprocessingDrawing" xmlns:wp="http://schemas.openxmlformats.org/drawingml/2006/wordprocessingDrawing" xmlns:w10="urn:schemas-microsoft-com:office:word" xmlns:w="http://schemas.openxmlformats.org/wordprocessingml/2006/main" xmlns:w14="http://schemas.microsoft.com/office/word/2010/wordml" xmlns:w15="http://schemas.microsoft.com/office/word/2012/wordml" xmlns:w16cex="http://schemas.microsoft.com/office/word/2018/wordml/cex" xmlns:w16cid="http://schemas.microsoft.com/office/word/2016/wordml/cid" xmlns:w16="http://schemas.microsoft.com/office/word/2018/wordml" xmlns:w16se="http://schemas.microsoft.com/office/word/2015/wordml/symex" xmlns:wpg="http://schemas.microsoft.com/office/word/2010/wordprocessingGroup" xmlns:wpi="http://schemas.microsoft.com/office/word/2010/wordprocessingInk" xmlns:wne="http://schemas.microsoft.com/office/word/2006/wordml" xmlns:wps="http://schemas.microsoft.com/office/word/2010/wordprocessingShape" mc:Ignorable="w14 w15 w16se w16cid w16 w16cex wp14">
   <w:abstractNum w:abstractNumId="0" w15:restartNumberingAfterBreak="0">
+    <w:nsid w:val="10246133"/>
+    <w:multiLevelType w:val="hybridMultilevel"/>
+    <w:tmpl w:val="52945DF2"/>
+    <w:lvl w:ilvl="0" w:tplc="08090001">
+      <w:start w:val="1"/>
+      <w:numFmt w:val="bullet"/>
+      <w:lvlText w:val=""/>
+      <w:lvlJc w:val="left"/>
+      <w:pPr>
+        <w:ind w:left="360" w:hanging="360"/>
+      </w:pPr>
+      <w:rPr>
+        <w:rFonts w:ascii="Symbol" w:hAnsi="Symbol" w:hint="default"/>
+      </w:rPr>
+    </w:lvl>
+    <w:lvl w:ilvl="1" w:tplc="08090003" w:tentative="1">
+      <w:start w:val="1"/>
+      <w:numFmt w:val="bullet"/>
+      <w:lvlText w:val="o"/>
+      <w:lvlJc w:val="left"/>
+      <w:pPr>
+        <w:ind w:left="1080" w:hanging="360"/>
+      </w:pPr>
+      <w:rPr>
+        <w:rFonts w:ascii="Courier New" w:hAnsi="Courier New" w:cs="Courier New" w:hint="default"/>
+      </w:rPr>
+    </w:lvl>
+    <w:lvl w:ilvl="2" w:tplc="08090005" w:tentative="1">
+      <w:start w:val="1"/>
+      <w:numFmt w:val="bullet"/>
+      <w:lvlText w:val=""/>
+      <w:lvlJc w:val="left"/>
+      <w:pPr>
+        <w:ind w:left="1800" w:hanging="360"/>
+      </w:pPr>
+      <w:rPr>
+        <w:rFonts w:ascii="Wingdings" w:hAnsi="Wingdings" w:hint="default"/>
+      </w:rPr>
+    </w:lvl>
+    <w:lvl w:ilvl="3" w:tplc="08090001" w:tentative="1">
+      <w:start w:val="1"/>
+      <w:numFmt w:val="bullet"/>
+      <w:lvlText w:val=""/>
+      <w:lvlJc w:val="left"/>
+      <w:pPr>
+        <w:ind w:left="2520" w:hanging="360"/>
+      </w:pPr>
+      <w:rPr>
+        <w:rFonts w:ascii="Symbol" w:hAnsi="Symbol" w:hint="default"/>
+      </w:rPr>
+    </w:lvl>
+    <w:lvl w:ilvl="4" w:tplc="08090003" w:tentative="1">
+      <w:start w:val="1"/>
+      <w:numFmt w:val="bullet"/>
+      <w:lvlText w:val="o"/>
+      <w:lvlJc w:val="left"/>
+      <w:pPr>
+        <w:ind w:left="3240" w:hanging="360"/>
+      </w:pPr>
+      <w:rPr>
+        <w:rFonts w:ascii="Courier New" w:hAnsi="Courier New" w:cs="Courier New" w:hint="default"/>
+      </w:rPr>
+    </w:lvl>
+    <w:lvl w:ilvl="5" w:tplc="08090005" w:tentative="1">
+      <w:start w:val="1"/>
+      <w:numFmt w:val="bullet"/>
+      <w:lvlText w:val=""/>
+      <w:lvlJc w:val="left"/>
+      <w:pPr>
+        <w:ind w:left="3960" w:hanging="360"/>
+      </w:pPr>
+      <w:rPr>
+        <w:rFonts w:ascii="Wingdings" w:hAnsi="Wingdings" w:hint="default"/>
+      </w:rPr>
+    </w:lvl>
+    <w:lvl w:ilvl="6" w:tplc="08090001" w:tentative="1">
+      <w:start w:val="1"/>
+      <w:numFmt w:val="bullet"/>
+      <w:lvlText w:val=""/>
+      <w:lvlJc w:val="left"/>
+      <w:pPr>
+        <w:ind w:left="4680" w:hanging="360"/>
+      </w:pPr>
+      <w:rPr>
+        <w:rFonts w:ascii="Symbol" w:hAnsi="Symbol" w:hint="default"/>
+      </w:rPr>
+    </w:lvl>
+    <w:lvl w:ilvl="7" w:tplc="08090003" w:tentative="1">
+      <w:start w:val="1"/>
+      <w:numFmt w:val="bullet"/>
+      <w:lvlText w:val="o"/>
+      <w:lvlJc w:val="left"/>
+      <w:pPr>
+        <w:ind w:left="5400" w:hanging="360"/>
+      </w:pPr>
+      <w:rPr>
+        <w:rFonts w:ascii="Courier New" w:hAnsi="Courier New" w:cs="Courier New" w:hint="default"/>
+      </w:rPr>
+    </w:lvl>
+    <w:lvl w:ilvl="8" w:tplc="08090005" w:tentative="1">
+      <w:start w:val="1"/>
+      <w:numFmt w:val="bullet"/>
+      <w:lvlText w:val=""/>
+      <w:lvlJc w:val="left"/>
+      <w:pPr>
+        <w:ind w:left="6120" w:hanging="360"/>
+      </w:pPr>
+      <w:rPr>
+        <w:rFonts w:ascii="Wingdings" w:hAnsi="Wingdings" w:hint="default"/>
+      </w:rPr>
+    </w:lvl>
+  </w:abstractNum>
+  <w:abstractNum w:abstractNumId="1" w15:restartNumberingAfterBreak="0">
     <w:nsid w:val="49BC01A3"/>
     <w:multiLevelType w:val="hybridMultilevel"/>
-    <w:tmpl w:val="D3064160"/>
+    <w:tmpl w:val="4A9E1D50"/>
     <w:lvl w:ilvl="0" w:tplc="04090001">
       <w:start w:val="1"/>
       <w:numFmt w:val="bullet"/>
@@ -650,13 +917,16 @@
     </w:lvl>
   </w:abstractNum>
   <w:num w:numId="1">
+    <w:abstractNumId w:val="1"/>
+  </w:num>
+  <w:num w:numId="2">
     <w:abstractNumId w:val="0"/>
   </w:num>
 </w:numbering>
 </file>
 
 <file path=word/styles.xml><?xml version="1.0" encoding="utf-8"?>
-<w:styles xmlns:mc="http://schemas.openxmlformats.org/markup-compatibility/2006" xmlns:r="http://schemas.openxmlformats.org/officeDocument/2006/relationships" xmlns:w="http://schemas.openxmlformats.org/wordprocessingml/2006/main" xmlns:w14="http://schemas.microsoft.com/office/word/2010/wordml" xmlns:w15="http://schemas.microsoft.com/office/word/2012/wordml" xmlns:w16se="http://schemas.microsoft.com/office/word/2015/wordml/symex" mc:Ignorable="w14 w15 w16se">
+<w:styles xmlns:mc="http://schemas.openxmlformats.org/markup-compatibility/2006" xmlns:r="http://schemas.openxmlformats.org/officeDocument/2006/relationships" xmlns:w="http://schemas.openxmlformats.org/wordprocessingml/2006/main" xmlns:w14="http://schemas.microsoft.com/office/word/2010/wordml" xmlns:w15="http://schemas.microsoft.com/office/word/2012/wordml" xmlns:w16cex="http://schemas.microsoft.com/office/word/2018/wordml/cex" xmlns:w16cid="http://schemas.microsoft.com/office/word/2016/wordml/cid" xmlns:w16="http://schemas.microsoft.com/office/word/2018/wordml" xmlns:w16se="http://schemas.microsoft.com/office/word/2015/wordml/symex" mc:Ignorable="w14 w15 w16se w16cid w16 w16cex">
   <w:docDefaults>
     <w:rPrDefault>
       <w:rPr>
@@ -672,7 +942,7 @@
       </w:pPr>
     </w:pPrDefault>
   </w:docDefaults>
-  <w:latentStyles w:defLockedState="0" w:defUIPriority="99" w:defSemiHidden="0" w:defUnhideWhenUsed="0" w:defQFormat="0" w:count="371">
+  <w:latentStyles w:defLockedState="0" w:defUIPriority="99" w:defSemiHidden="0" w:defUnhideWhenUsed="0" w:defQFormat="0" w:count="376">
     <w:lsdException w:name="Normal" w:uiPriority="0" w:qFormat="1"/>
     <w:lsdException w:name="heading 1" w:uiPriority="9" w:qFormat="1"/>
     <w:lsdException w:name="heading 2" w:semiHidden="1" w:uiPriority="9" w:unhideWhenUsed="1" w:qFormat="1"/>
@@ -1044,6 +1314,11 @@
     <w:lsdException w:name="List Table 5 Dark Accent 6" w:uiPriority="50"/>
     <w:lsdException w:name="List Table 6 Colorful Accent 6" w:uiPriority="51"/>
     <w:lsdException w:name="List Table 7 Colorful Accent 6" w:uiPriority="52"/>
+    <w:lsdException w:name="Mention" w:semiHidden="1" w:unhideWhenUsed="1"/>
+    <w:lsdException w:name="Smart Hyperlink" w:semiHidden="1" w:unhideWhenUsed="1"/>
+    <w:lsdException w:name="Hashtag" w:semiHidden="1" w:unhideWhenUsed="1"/>
+    <w:lsdException w:name="Unresolved Mention" w:semiHidden="1" w:unhideWhenUsed="1"/>
+    <w:lsdException w:name="Smart Link" w:semiHidden="1" w:unhideWhenUsed="1"/>
   </w:latentStyles>
   <w:style w:type="paragraph" w:default="1" w:styleId="Normal">
     <w:name w:val="Normal"/>

</xml_diff>

<commit_message>
Add some estimated hours
</commit_message>
<xml_diff>
--- a/Documentation/Project Plan/hours_distribution.docx
+++ b/Documentation/Project Plan/hours_distribution.docx
@@ -246,17 +246,8 @@
           <w:sz w:val="32"/>
           <w:szCs w:val="32"/>
         </w:rPr>
-        <w:t xml:space="preserve">10 hours – Risk: </w:t>
-      </w:r>
-      <w:proofErr w:type="gramStart"/>
-      <w:r>
-        <w:rPr>
-          <w:sz w:val="32"/>
-          <w:szCs w:val="32"/>
-        </w:rPr>
-        <w:t>3</w:t>
-      </w:r>
-      <w:proofErr w:type="gramEnd"/>
+        <w:t>10 hours – Risk: 3</w:t>
+      </w:r>
     </w:p>
     <w:p>
       <w:pPr>
@@ -488,14 +479,166 @@
     </w:p>
     <w:p>
       <w:pPr>
+        <w:jc w:val="both"/>
+        <w:rPr>
+          <w:sz w:val="32"/>
+          <w:szCs w:val="32"/>
+        </w:rPr>
+      </w:pPr>
+    </w:p>
+    <w:p>
+      <w:pPr>
         <w:pStyle w:val="ListParagraph"/>
-        <w:ind w:left="1440"/>
-        <w:jc w:val="both"/>
-        <w:rPr>
-          <w:sz w:val="32"/>
-          <w:szCs w:val="32"/>
-        </w:rPr>
-      </w:pPr>
+        <w:numPr>
+          <w:ilvl w:val="0"/>
+          <w:numId w:val="3"/>
+        </w:numPr>
+        <w:jc w:val="both"/>
+        <w:rPr>
+          <w:sz w:val="32"/>
+          <w:szCs w:val="32"/>
+        </w:rPr>
+      </w:pPr>
+      <w:r>
+        <w:rPr>
+          <w:sz w:val="32"/>
+          <w:szCs w:val="32"/>
+        </w:rPr>
+        <w:t>Tony</w:t>
+      </w:r>
+      <w:r>
+        <w:rPr>
+          <w:sz w:val="32"/>
+          <w:szCs w:val="32"/>
+        </w:rPr>
+        <w:t xml:space="preserve"> –</w:t>
+      </w:r>
+      <w:r>
+        <w:rPr>
+          <w:sz w:val="32"/>
+          <w:szCs w:val="32"/>
+        </w:rPr>
+        <w:t xml:space="preserve"> 8 hours</w:t>
+      </w:r>
+    </w:p>
+    <w:p>
+      <w:pPr>
+        <w:pStyle w:val="ListParagraph"/>
+        <w:numPr>
+          <w:ilvl w:val="0"/>
+          <w:numId w:val="4"/>
+        </w:numPr>
+        <w:jc w:val="both"/>
+        <w:rPr>
+          <w:sz w:val="32"/>
+          <w:szCs w:val="32"/>
+        </w:rPr>
+      </w:pPr>
+      <w:r>
+        <w:rPr>
+          <w:sz w:val="32"/>
+          <w:szCs w:val="32"/>
+        </w:rPr>
+        <w:t xml:space="preserve">Create </w:t>
+      </w:r>
+      <w:r>
+        <w:rPr>
+          <w:sz w:val="32"/>
+          <w:szCs w:val="32"/>
+        </w:rPr>
+        <w:t xml:space="preserve">GUI for the user </w:t>
+      </w:r>
+      <w:r>
+        <w:rPr>
+          <w:sz w:val="32"/>
+          <w:szCs w:val="32"/>
+        </w:rPr>
+        <w:t>–</w:t>
+      </w:r>
+      <w:r>
+        <w:rPr>
+          <w:sz w:val="32"/>
+          <w:szCs w:val="32"/>
+        </w:rPr>
+        <w:t xml:space="preserve"> </w:t>
+      </w:r>
+      <w:r>
+        <w:rPr>
+          <w:sz w:val="32"/>
+          <w:szCs w:val="32"/>
+        </w:rPr>
+        <w:t>4 hours – Risk</w:t>
+      </w:r>
+      <w:r>
+        <w:rPr>
+          <w:sz w:val="32"/>
+          <w:szCs w:val="32"/>
+        </w:rPr>
+        <w:t>: 1</w:t>
+      </w:r>
+    </w:p>
+    <w:p>
+      <w:pPr>
+        <w:pStyle w:val="ListParagraph"/>
+        <w:numPr>
+          <w:ilvl w:val="0"/>
+          <w:numId w:val="4"/>
+        </w:numPr>
+        <w:jc w:val="both"/>
+        <w:rPr>
+          <w:sz w:val="32"/>
+          <w:szCs w:val="32"/>
+        </w:rPr>
+      </w:pPr>
+      <w:r>
+        <w:rPr>
+          <w:sz w:val="32"/>
+          <w:szCs w:val="32"/>
+        </w:rPr>
+        <w:t xml:space="preserve">Add </w:t>
+      </w:r>
+      <w:r>
+        <w:rPr>
+          <w:sz w:val="32"/>
+          <w:szCs w:val="32"/>
+        </w:rPr>
+        <w:t xml:space="preserve">code </w:t>
+      </w:r>
+      <w:r>
+        <w:rPr>
+          <w:sz w:val="32"/>
+          <w:szCs w:val="32"/>
+        </w:rPr>
+        <w:t>functiona</w:t>
+      </w:r>
+      <w:r>
+        <w:rPr>
+          <w:sz w:val="32"/>
+          <w:szCs w:val="32"/>
+        </w:rPr>
+        <w:t xml:space="preserve">lity to each user </w:t>
+      </w:r>
+      <w:r>
+        <w:rPr>
+          <w:sz w:val="32"/>
+          <w:szCs w:val="32"/>
+        </w:rPr>
+        <w:t>– 4 hours – Risk:</w:t>
+      </w:r>
+      <w:r>
+        <w:rPr>
+          <w:sz w:val="32"/>
+          <w:szCs w:val="32"/>
+        </w:rPr>
+        <w:t xml:space="preserve"> </w:t>
+      </w:r>
+      <w:r>
+        <w:rPr>
+          <w:sz w:val="32"/>
+          <w:szCs w:val="32"/>
+        </w:rPr>
+        <w:t>2</w:t>
+      </w:r>
     </w:p>
     <w:p>
       <w:pPr>
@@ -598,6 +741,7 @@
           <w:sz w:val="32"/>
           <w:szCs w:val="32"/>
         </w:rPr>
+        <w:lastRenderedPageBreak/>
         <w:tab/>
       </w:r>
       <w:r>
@@ -804,6 +948,232 @@
     </w:lvl>
   </w:abstractNum>
   <w:abstractNum w:abstractNumId="1" w15:restartNumberingAfterBreak="0">
+    <w:nsid w:val="17181EE3"/>
+    <w:multiLevelType w:val="hybridMultilevel"/>
+    <w:tmpl w:val="4B6CEDCC"/>
+    <w:lvl w:ilvl="0" w:tplc="04090003">
+      <w:start w:val="1"/>
+      <w:numFmt w:val="bullet"/>
+      <w:lvlText w:val="o"/>
+      <w:lvlJc w:val="left"/>
+      <w:pPr>
+        <w:ind w:left="1440" w:hanging="360"/>
+      </w:pPr>
+      <w:rPr>
+        <w:rFonts w:ascii="Courier New" w:hAnsi="Courier New" w:cs="Courier New" w:hint="default"/>
+      </w:rPr>
+    </w:lvl>
+    <w:lvl w:ilvl="1" w:tplc="04090003" w:tentative="1">
+      <w:start w:val="1"/>
+      <w:numFmt w:val="bullet"/>
+      <w:lvlText w:val="o"/>
+      <w:lvlJc w:val="left"/>
+      <w:pPr>
+        <w:ind w:left="2160" w:hanging="360"/>
+      </w:pPr>
+      <w:rPr>
+        <w:rFonts w:ascii="Courier New" w:hAnsi="Courier New" w:cs="Courier New" w:hint="default"/>
+      </w:rPr>
+    </w:lvl>
+    <w:lvl w:ilvl="2" w:tplc="04090005" w:tentative="1">
+      <w:start w:val="1"/>
+      <w:numFmt w:val="bullet"/>
+      <w:lvlText w:val=""/>
+      <w:lvlJc w:val="left"/>
+      <w:pPr>
+        <w:ind w:left="2880" w:hanging="360"/>
+      </w:pPr>
+      <w:rPr>
+        <w:rFonts w:ascii="Wingdings" w:hAnsi="Wingdings" w:hint="default"/>
+      </w:rPr>
+    </w:lvl>
+    <w:lvl w:ilvl="3" w:tplc="04090001" w:tentative="1">
+      <w:start w:val="1"/>
+      <w:numFmt w:val="bullet"/>
+      <w:lvlText w:val=""/>
+      <w:lvlJc w:val="left"/>
+      <w:pPr>
+        <w:ind w:left="3600" w:hanging="360"/>
+      </w:pPr>
+      <w:rPr>
+        <w:rFonts w:ascii="Symbol" w:hAnsi="Symbol" w:hint="default"/>
+      </w:rPr>
+    </w:lvl>
+    <w:lvl w:ilvl="4" w:tplc="04090003" w:tentative="1">
+      <w:start w:val="1"/>
+      <w:numFmt w:val="bullet"/>
+      <w:lvlText w:val="o"/>
+      <w:lvlJc w:val="left"/>
+      <w:pPr>
+        <w:ind w:left="4320" w:hanging="360"/>
+      </w:pPr>
+      <w:rPr>
+        <w:rFonts w:ascii="Courier New" w:hAnsi="Courier New" w:cs="Courier New" w:hint="default"/>
+      </w:rPr>
+    </w:lvl>
+    <w:lvl w:ilvl="5" w:tplc="04090005" w:tentative="1">
+      <w:start w:val="1"/>
+      <w:numFmt w:val="bullet"/>
+      <w:lvlText w:val=""/>
+      <w:lvlJc w:val="left"/>
+      <w:pPr>
+        <w:ind w:left="5040" w:hanging="360"/>
+      </w:pPr>
+      <w:rPr>
+        <w:rFonts w:ascii="Wingdings" w:hAnsi="Wingdings" w:hint="default"/>
+      </w:rPr>
+    </w:lvl>
+    <w:lvl w:ilvl="6" w:tplc="04090001" w:tentative="1">
+      <w:start w:val="1"/>
+      <w:numFmt w:val="bullet"/>
+      <w:lvlText w:val=""/>
+      <w:lvlJc w:val="left"/>
+      <w:pPr>
+        <w:ind w:left="5760" w:hanging="360"/>
+      </w:pPr>
+      <w:rPr>
+        <w:rFonts w:ascii="Symbol" w:hAnsi="Symbol" w:hint="default"/>
+      </w:rPr>
+    </w:lvl>
+    <w:lvl w:ilvl="7" w:tplc="04090003" w:tentative="1">
+      <w:start w:val="1"/>
+      <w:numFmt w:val="bullet"/>
+      <w:lvlText w:val="o"/>
+      <w:lvlJc w:val="left"/>
+      <w:pPr>
+        <w:ind w:left="6480" w:hanging="360"/>
+      </w:pPr>
+      <w:rPr>
+        <w:rFonts w:ascii="Courier New" w:hAnsi="Courier New" w:cs="Courier New" w:hint="default"/>
+      </w:rPr>
+    </w:lvl>
+    <w:lvl w:ilvl="8" w:tplc="04090005" w:tentative="1">
+      <w:start w:val="1"/>
+      <w:numFmt w:val="bullet"/>
+      <w:lvlText w:val=""/>
+      <w:lvlJc w:val="left"/>
+      <w:pPr>
+        <w:ind w:left="7200" w:hanging="360"/>
+      </w:pPr>
+      <w:rPr>
+        <w:rFonts w:ascii="Wingdings" w:hAnsi="Wingdings" w:hint="default"/>
+      </w:rPr>
+    </w:lvl>
+  </w:abstractNum>
+  <w:abstractNum w:abstractNumId="2" w15:restartNumberingAfterBreak="0">
+    <w:nsid w:val="268215D5"/>
+    <w:multiLevelType w:val="hybridMultilevel"/>
+    <w:tmpl w:val="97A6479E"/>
+    <w:lvl w:ilvl="0" w:tplc="04090001">
+      <w:start w:val="1"/>
+      <w:numFmt w:val="bullet"/>
+      <w:lvlText w:val=""/>
+      <w:lvlJc w:val="left"/>
+      <w:pPr>
+        <w:ind w:left="720" w:hanging="360"/>
+      </w:pPr>
+      <w:rPr>
+        <w:rFonts w:ascii="Symbol" w:hAnsi="Symbol" w:hint="default"/>
+      </w:rPr>
+    </w:lvl>
+    <w:lvl w:ilvl="1" w:tplc="04090003" w:tentative="1">
+      <w:start w:val="1"/>
+      <w:numFmt w:val="bullet"/>
+      <w:lvlText w:val="o"/>
+      <w:lvlJc w:val="left"/>
+      <w:pPr>
+        <w:ind w:left="1440" w:hanging="360"/>
+      </w:pPr>
+      <w:rPr>
+        <w:rFonts w:ascii="Courier New" w:hAnsi="Courier New" w:cs="Courier New" w:hint="default"/>
+      </w:rPr>
+    </w:lvl>
+    <w:lvl w:ilvl="2" w:tplc="04090005" w:tentative="1">
+      <w:start w:val="1"/>
+      <w:numFmt w:val="bullet"/>
+      <w:lvlText w:val=""/>
+      <w:lvlJc w:val="left"/>
+      <w:pPr>
+        <w:ind w:left="2160" w:hanging="360"/>
+      </w:pPr>
+      <w:rPr>
+        <w:rFonts w:ascii="Wingdings" w:hAnsi="Wingdings" w:hint="default"/>
+      </w:rPr>
+    </w:lvl>
+    <w:lvl w:ilvl="3" w:tplc="04090001" w:tentative="1">
+      <w:start w:val="1"/>
+      <w:numFmt w:val="bullet"/>
+      <w:lvlText w:val=""/>
+      <w:lvlJc w:val="left"/>
+      <w:pPr>
+        <w:ind w:left="2880" w:hanging="360"/>
+      </w:pPr>
+      <w:rPr>
+        <w:rFonts w:ascii="Symbol" w:hAnsi="Symbol" w:hint="default"/>
+      </w:rPr>
+    </w:lvl>
+    <w:lvl w:ilvl="4" w:tplc="04090003" w:tentative="1">
+      <w:start w:val="1"/>
+      <w:numFmt w:val="bullet"/>
+      <w:lvlText w:val="o"/>
+      <w:lvlJc w:val="left"/>
+      <w:pPr>
+        <w:ind w:left="3600" w:hanging="360"/>
+      </w:pPr>
+      <w:rPr>
+        <w:rFonts w:ascii="Courier New" w:hAnsi="Courier New" w:cs="Courier New" w:hint="default"/>
+      </w:rPr>
+    </w:lvl>
+    <w:lvl w:ilvl="5" w:tplc="04090005" w:tentative="1">
+      <w:start w:val="1"/>
+      <w:numFmt w:val="bullet"/>
+      <w:lvlText w:val=""/>
+      <w:lvlJc w:val="left"/>
+      <w:pPr>
+        <w:ind w:left="4320" w:hanging="360"/>
+      </w:pPr>
+      <w:rPr>
+        <w:rFonts w:ascii="Wingdings" w:hAnsi="Wingdings" w:hint="default"/>
+      </w:rPr>
+    </w:lvl>
+    <w:lvl w:ilvl="6" w:tplc="04090001" w:tentative="1">
+      <w:start w:val="1"/>
+      <w:numFmt w:val="bullet"/>
+      <w:lvlText w:val=""/>
+      <w:lvlJc w:val="left"/>
+      <w:pPr>
+        <w:ind w:left="5040" w:hanging="360"/>
+      </w:pPr>
+      <w:rPr>
+        <w:rFonts w:ascii="Symbol" w:hAnsi="Symbol" w:hint="default"/>
+      </w:rPr>
+    </w:lvl>
+    <w:lvl w:ilvl="7" w:tplc="04090003" w:tentative="1">
+      <w:start w:val="1"/>
+      <w:numFmt w:val="bullet"/>
+      <w:lvlText w:val="o"/>
+      <w:lvlJc w:val="left"/>
+      <w:pPr>
+        <w:ind w:left="5760" w:hanging="360"/>
+      </w:pPr>
+      <w:rPr>
+        <w:rFonts w:ascii="Courier New" w:hAnsi="Courier New" w:cs="Courier New" w:hint="default"/>
+      </w:rPr>
+    </w:lvl>
+    <w:lvl w:ilvl="8" w:tplc="04090005" w:tentative="1">
+      <w:start w:val="1"/>
+      <w:numFmt w:val="bullet"/>
+      <w:lvlText w:val=""/>
+      <w:lvlJc w:val="left"/>
+      <w:pPr>
+        <w:ind w:left="6480" w:hanging="360"/>
+      </w:pPr>
+      <w:rPr>
+        <w:rFonts w:ascii="Wingdings" w:hAnsi="Wingdings" w:hint="default"/>
+      </w:rPr>
+    </w:lvl>
+  </w:abstractNum>
+  <w:abstractNum w:abstractNumId="3" w15:restartNumberingAfterBreak="0">
     <w:nsid w:val="49BC01A3"/>
     <w:multiLevelType w:val="hybridMultilevel"/>
     <w:tmpl w:val="4A9E1D50"/>
@@ -917,10 +1287,16 @@
     </w:lvl>
   </w:abstractNum>
   <w:num w:numId="1">
-    <w:abstractNumId w:val="1"/>
+    <w:abstractNumId w:val="3"/>
   </w:num>
   <w:num w:numId="2">
     <w:abstractNumId w:val="0"/>
+  </w:num>
+  <w:num w:numId="3">
+    <w:abstractNumId w:val="2"/>
+  </w:num>
+  <w:num w:numId="4">
+    <w:abstractNumId w:val="1"/>
   </w:num>
 </w:numbering>
 </file>

</xml_diff>

<commit_message>
Added hours for Veronika
</commit_message>
<xml_diff>
--- a/Documentation/Project Plan/hours_distribution.docx
+++ b/Documentation/Project Plan/hours_distribution.docx
@@ -31,6 +31,15 @@
         </w:rPr>
         <w:t xml:space="preserve"> of programming hours</w:t>
       </w:r>
+    </w:p>
+    <w:p>
+      <w:pPr>
+        <w:jc w:val="center"/>
+        <w:rPr>
+          <w:sz w:val="40"/>
+          <w:szCs w:val="40"/>
+        </w:rPr>
+      </w:pPr>
     </w:p>
     <w:p>
       <w:pPr>
@@ -491,7 +500,7 @@
         <w:pStyle w:val="ListParagraph"/>
         <w:numPr>
           <w:ilvl w:val="0"/>
-          <w:numId w:val="3"/>
+          <w:numId w:val="8"/>
         </w:numPr>
         <w:jc w:val="both"/>
         <w:rPr>
@@ -651,6 +660,305 @@
     </w:p>
     <w:p>
       <w:pPr>
+        <w:pStyle w:val="ListParagraph"/>
+        <w:numPr>
+          <w:ilvl w:val="0"/>
+          <w:numId w:val="8"/>
+        </w:numPr>
+        <w:jc w:val="both"/>
+        <w:rPr>
+          <w:sz w:val="32"/>
+          <w:szCs w:val="32"/>
+        </w:rPr>
+      </w:pPr>
+      <w:r>
+        <w:rPr>
+          <w:sz w:val="32"/>
+          <w:szCs w:val="32"/>
+        </w:rPr>
+        <w:t>Veronika</w:t>
+      </w:r>
+      <w:r>
+        <w:rPr>
+          <w:sz w:val="32"/>
+          <w:szCs w:val="32"/>
+        </w:rPr>
+        <w:t xml:space="preserve"> –</w:t>
+      </w:r>
+      <w:r>
+        <w:rPr>
+          <w:sz w:val="32"/>
+          <w:szCs w:val="32"/>
+        </w:rPr>
+        <w:t>40</w:t>
+      </w:r>
+      <w:r>
+        <w:rPr>
+          <w:sz w:val="32"/>
+          <w:szCs w:val="32"/>
+        </w:rPr>
+        <w:t xml:space="preserve"> hours</w:t>
+      </w:r>
+    </w:p>
+    <w:p>
+      <w:pPr>
+        <w:pStyle w:val="ListParagraph"/>
+        <w:numPr>
+          <w:ilvl w:val="0"/>
+          <w:numId w:val="10"/>
+        </w:numPr>
+        <w:jc w:val="both"/>
+        <w:rPr>
+          <w:sz w:val="32"/>
+          <w:szCs w:val="32"/>
+        </w:rPr>
+      </w:pPr>
+      <w:r>
+        <w:rPr>
+          <w:sz w:val="32"/>
+          <w:szCs w:val="32"/>
+        </w:rPr>
+        <w:t xml:space="preserve">Classes and implementation – </w:t>
+      </w:r>
+      <w:r>
+        <w:rPr>
+          <w:sz w:val="32"/>
+          <w:szCs w:val="32"/>
+        </w:rPr>
+        <w:t>5</w:t>
+      </w:r>
+      <w:r>
+        <w:rPr>
+          <w:sz w:val="32"/>
+          <w:szCs w:val="32"/>
+        </w:rPr>
+        <w:t xml:space="preserve"> hours - Risk: </w:t>
+      </w:r>
+      <w:r>
+        <w:rPr>
+          <w:sz w:val="32"/>
+          <w:szCs w:val="32"/>
+        </w:rPr>
+        <w:t>1</w:t>
+      </w:r>
+    </w:p>
+    <w:p>
+      <w:pPr>
+        <w:pStyle w:val="ListParagraph"/>
+        <w:numPr>
+          <w:ilvl w:val="0"/>
+          <w:numId w:val="10"/>
+        </w:numPr>
+        <w:jc w:val="both"/>
+        <w:rPr>
+          <w:sz w:val="32"/>
+          <w:szCs w:val="32"/>
+        </w:rPr>
+      </w:pPr>
+      <w:r>
+        <w:rPr>
+          <w:sz w:val="32"/>
+          <w:szCs w:val="32"/>
+        </w:rPr>
+        <w:lastRenderedPageBreak/>
+        <w:t>Managing employees</w:t>
+      </w:r>
+    </w:p>
+    <w:p>
+      <w:pPr>
+        <w:pStyle w:val="ListParagraph"/>
+        <w:numPr>
+          <w:ilvl w:val="0"/>
+          <w:numId w:val="12"/>
+        </w:numPr>
+        <w:jc w:val="both"/>
+        <w:rPr>
+          <w:sz w:val="32"/>
+          <w:szCs w:val="32"/>
+        </w:rPr>
+      </w:pPr>
+      <w:r>
+        <w:rPr>
+          <w:sz w:val="32"/>
+          <w:szCs w:val="32"/>
+        </w:rPr>
+        <w:t>GUI – 2 hours – Risk</w:t>
+      </w:r>
+      <w:r>
+        <w:rPr>
+          <w:sz w:val="32"/>
+          <w:szCs w:val="32"/>
+        </w:rPr>
+        <w:t>:</w:t>
+      </w:r>
+      <w:r>
+        <w:rPr>
+          <w:sz w:val="32"/>
+          <w:szCs w:val="32"/>
+        </w:rPr>
+        <w:t xml:space="preserve"> 2</w:t>
+      </w:r>
+    </w:p>
+    <w:p>
+      <w:pPr>
+        <w:pStyle w:val="ListParagraph"/>
+        <w:numPr>
+          <w:ilvl w:val="0"/>
+          <w:numId w:val="12"/>
+        </w:numPr>
+        <w:jc w:val="both"/>
+        <w:rPr>
+          <w:sz w:val="32"/>
+          <w:szCs w:val="32"/>
+        </w:rPr>
+      </w:pPr>
+      <w:r>
+        <w:rPr>
+          <w:sz w:val="32"/>
+          <w:szCs w:val="32"/>
+        </w:rPr>
+        <w:t>Adding an employee to the application functionality</w:t>
+      </w:r>
+      <w:r>
+        <w:rPr>
+          <w:sz w:val="32"/>
+          <w:szCs w:val="32"/>
+        </w:rPr>
+        <w:t xml:space="preserve"> – 9 hours – Risk: 2</w:t>
+      </w:r>
+    </w:p>
+    <w:p>
+      <w:pPr>
+        <w:pStyle w:val="ListParagraph"/>
+        <w:numPr>
+          <w:ilvl w:val="0"/>
+          <w:numId w:val="12"/>
+        </w:numPr>
+        <w:jc w:val="both"/>
+        <w:rPr>
+          <w:sz w:val="32"/>
+          <w:szCs w:val="32"/>
+        </w:rPr>
+      </w:pPr>
+      <w:r>
+        <w:rPr>
+          <w:sz w:val="32"/>
+          <w:szCs w:val="32"/>
+        </w:rPr>
+        <w:t>Removing an employee from the application functionality – 9 hours – Risk: 2</w:t>
+      </w:r>
+    </w:p>
+    <w:p>
+      <w:pPr>
+        <w:pStyle w:val="ListParagraph"/>
+        <w:numPr>
+          <w:ilvl w:val="0"/>
+          <w:numId w:val="12"/>
+        </w:numPr>
+        <w:jc w:val="both"/>
+        <w:rPr>
+          <w:sz w:val="32"/>
+          <w:szCs w:val="32"/>
+        </w:rPr>
+      </w:pPr>
+      <w:r>
+        <w:rPr>
+          <w:sz w:val="32"/>
+          <w:szCs w:val="32"/>
+        </w:rPr>
+        <w:t>View present and past employees functionality – 5 hours – Risk: 3</w:t>
+      </w:r>
+    </w:p>
+    <w:p>
+      <w:pPr>
+        <w:pStyle w:val="ListParagraph"/>
+        <w:numPr>
+          <w:ilvl w:val="0"/>
+          <w:numId w:val="10"/>
+        </w:numPr>
+        <w:jc w:val="both"/>
+        <w:rPr>
+          <w:sz w:val="32"/>
+          <w:szCs w:val="32"/>
+        </w:rPr>
+      </w:pPr>
+      <w:r>
+        <w:rPr>
+          <w:sz w:val="32"/>
+          <w:szCs w:val="32"/>
+        </w:rPr>
+        <w:t xml:space="preserve">Include usage of database in </w:t>
+      </w:r>
+      <w:r>
+        <w:rPr>
+          <w:sz w:val="32"/>
+          <w:szCs w:val="32"/>
+        </w:rPr>
+        <w:t>m</w:t>
+      </w:r>
+      <w:r>
+        <w:rPr>
+          <w:sz w:val="32"/>
+          <w:szCs w:val="32"/>
+        </w:rPr>
+        <w:t>anaging employees</w:t>
+      </w:r>
+      <w:r>
+        <w:rPr>
+          <w:sz w:val="32"/>
+          <w:szCs w:val="32"/>
+        </w:rPr>
+        <w:t xml:space="preserve"> </w:t>
+      </w:r>
+      <w:r>
+        <w:rPr>
+          <w:sz w:val="32"/>
+          <w:szCs w:val="32"/>
+        </w:rPr>
+        <w:t>-</w:t>
+      </w:r>
+      <w:r>
+        <w:rPr>
+          <w:sz w:val="32"/>
+          <w:szCs w:val="32"/>
+        </w:rPr>
+        <w:t xml:space="preserve"> 10</w:t>
+      </w:r>
+      <w:r>
+        <w:rPr>
+          <w:sz w:val="32"/>
+          <w:szCs w:val="32"/>
+        </w:rPr>
+        <w:t xml:space="preserve"> hours </w:t>
+      </w:r>
+      <w:r>
+        <w:rPr>
+          <w:sz w:val="32"/>
+          <w:szCs w:val="32"/>
+        </w:rPr>
+        <w:t xml:space="preserve"> </w:t>
+      </w:r>
+      <w:r>
+        <w:rPr>
+          <w:sz w:val="32"/>
+          <w:szCs w:val="32"/>
+        </w:rPr>
+        <w:t>– Risk: 3</w:t>
+      </w:r>
+    </w:p>
+    <w:p>
+      <w:pPr>
+        <w:pStyle w:val="ListParagraph"/>
+        <w:ind w:left="1440"/>
+        <w:jc w:val="both"/>
+        <w:rPr>
+          <w:sz w:val="32"/>
+          <w:szCs w:val="32"/>
+        </w:rPr>
+      </w:pPr>
+    </w:p>
+    <w:p>
+      <w:pPr>
         <w:jc w:val="both"/>
         <w:rPr>
           <w:sz w:val="32"/>
@@ -741,7 +1049,6 @@
           <w:sz w:val="32"/>
           <w:szCs w:val="32"/>
         </w:rPr>
-        <w:lastRenderedPageBreak/>
         <w:tab/>
       </w:r>
       <w:r>
@@ -950,7 +1257,7 @@
   <w:abstractNum w:abstractNumId="1" w15:restartNumberingAfterBreak="0">
     <w:nsid w:val="17181EE3"/>
     <w:multiLevelType w:val="hybridMultilevel"/>
-    <w:tmpl w:val="4B6CEDCC"/>
+    <w:tmpl w:val="9DF430BA"/>
     <w:lvl w:ilvl="0" w:tplc="04090003">
       <w:start w:val="1"/>
       <w:numFmt w:val="bullet"/>
@@ -1061,6 +1368,119 @@
     </w:lvl>
   </w:abstractNum>
   <w:abstractNum w:abstractNumId="2" w15:restartNumberingAfterBreak="0">
+    <w:nsid w:val="19731918"/>
+    <w:multiLevelType w:val="hybridMultilevel"/>
+    <w:tmpl w:val="2848C3DA"/>
+    <w:lvl w:ilvl="0" w:tplc="04090003">
+      <w:start w:val="1"/>
+      <w:numFmt w:val="bullet"/>
+      <w:lvlText w:val="o"/>
+      <w:lvlJc w:val="left"/>
+      <w:pPr>
+        <w:ind w:left="1440" w:hanging="360"/>
+      </w:pPr>
+      <w:rPr>
+        <w:rFonts w:ascii="Courier New" w:hAnsi="Courier New" w:cs="Courier New" w:hint="default"/>
+      </w:rPr>
+    </w:lvl>
+    <w:lvl w:ilvl="1" w:tplc="04090003" w:tentative="1">
+      <w:start w:val="1"/>
+      <w:numFmt w:val="bullet"/>
+      <w:lvlText w:val="o"/>
+      <w:lvlJc w:val="left"/>
+      <w:pPr>
+        <w:ind w:left="2160" w:hanging="360"/>
+      </w:pPr>
+      <w:rPr>
+        <w:rFonts w:ascii="Courier New" w:hAnsi="Courier New" w:cs="Courier New" w:hint="default"/>
+      </w:rPr>
+    </w:lvl>
+    <w:lvl w:ilvl="2" w:tplc="04090005" w:tentative="1">
+      <w:start w:val="1"/>
+      <w:numFmt w:val="bullet"/>
+      <w:lvlText w:val=""/>
+      <w:lvlJc w:val="left"/>
+      <w:pPr>
+        <w:ind w:left="2880" w:hanging="360"/>
+      </w:pPr>
+      <w:rPr>
+        <w:rFonts w:ascii="Wingdings" w:hAnsi="Wingdings" w:hint="default"/>
+      </w:rPr>
+    </w:lvl>
+    <w:lvl w:ilvl="3" w:tplc="04090001" w:tentative="1">
+      <w:start w:val="1"/>
+      <w:numFmt w:val="bullet"/>
+      <w:lvlText w:val=""/>
+      <w:lvlJc w:val="left"/>
+      <w:pPr>
+        <w:ind w:left="3600" w:hanging="360"/>
+      </w:pPr>
+      <w:rPr>
+        <w:rFonts w:ascii="Symbol" w:hAnsi="Symbol" w:hint="default"/>
+      </w:rPr>
+    </w:lvl>
+    <w:lvl w:ilvl="4" w:tplc="04090003" w:tentative="1">
+      <w:start w:val="1"/>
+      <w:numFmt w:val="bullet"/>
+      <w:lvlText w:val="o"/>
+      <w:lvlJc w:val="left"/>
+      <w:pPr>
+        <w:ind w:left="4320" w:hanging="360"/>
+      </w:pPr>
+      <w:rPr>
+        <w:rFonts w:ascii="Courier New" w:hAnsi="Courier New" w:cs="Courier New" w:hint="default"/>
+      </w:rPr>
+    </w:lvl>
+    <w:lvl w:ilvl="5" w:tplc="04090005" w:tentative="1">
+      <w:start w:val="1"/>
+      <w:numFmt w:val="bullet"/>
+      <w:lvlText w:val=""/>
+      <w:lvlJc w:val="left"/>
+      <w:pPr>
+        <w:ind w:left="5040" w:hanging="360"/>
+      </w:pPr>
+      <w:rPr>
+        <w:rFonts w:ascii="Wingdings" w:hAnsi="Wingdings" w:hint="default"/>
+      </w:rPr>
+    </w:lvl>
+    <w:lvl w:ilvl="6" w:tplc="04090001" w:tentative="1">
+      <w:start w:val="1"/>
+      <w:numFmt w:val="bullet"/>
+      <w:lvlText w:val=""/>
+      <w:lvlJc w:val="left"/>
+      <w:pPr>
+        <w:ind w:left="5760" w:hanging="360"/>
+      </w:pPr>
+      <w:rPr>
+        <w:rFonts w:ascii="Symbol" w:hAnsi="Symbol" w:hint="default"/>
+      </w:rPr>
+    </w:lvl>
+    <w:lvl w:ilvl="7" w:tplc="04090003" w:tentative="1">
+      <w:start w:val="1"/>
+      <w:numFmt w:val="bullet"/>
+      <w:lvlText w:val="o"/>
+      <w:lvlJc w:val="left"/>
+      <w:pPr>
+        <w:ind w:left="6480" w:hanging="360"/>
+      </w:pPr>
+      <w:rPr>
+        <w:rFonts w:ascii="Courier New" w:hAnsi="Courier New" w:cs="Courier New" w:hint="default"/>
+      </w:rPr>
+    </w:lvl>
+    <w:lvl w:ilvl="8" w:tplc="04090005" w:tentative="1">
+      <w:start w:val="1"/>
+      <w:numFmt w:val="bullet"/>
+      <w:lvlText w:val=""/>
+      <w:lvlJc w:val="left"/>
+      <w:pPr>
+        <w:ind w:left="7200" w:hanging="360"/>
+      </w:pPr>
+      <w:rPr>
+        <w:rFonts w:ascii="Wingdings" w:hAnsi="Wingdings" w:hint="default"/>
+      </w:rPr>
+    </w:lvl>
+  </w:abstractNum>
+  <w:abstractNum w:abstractNumId="3" w15:restartNumberingAfterBreak="0">
     <w:nsid w:val="268215D5"/>
     <w:multiLevelType w:val="hybridMultilevel"/>
     <w:tmpl w:val="97A6479E"/>
@@ -1070,31 +1490,483 @@
       <w:lvlText w:val=""/>
       <w:lvlJc w:val="left"/>
       <w:pPr>
-        <w:ind w:left="720" w:hanging="360"/>
+        <w:ind w:left="1170" w:hanging="360"/>
       </w:pPr>
       <w:rPr>
         <w:rFonts w:ascii="Symbol" w:hAnsi="Symbol" w:hint="default"/>
       </w:rPr>
     </w:lvl>
+    <w:lvl w:ilvl="1" w:tplc="04090003">
+      <w:start w:val="1"/>
+      <w:numFmt w:val="bullet"/>
+      <w:lvlText w:val="o"/>
+      <w:lvlJc w:val="left"/>
+      <w:pPr>
+        <w:ind w:left="1890" w:hanging="360"/>
+      </w:pPr>
+      <w:rPr>
+        <w:rFonts w:ascii="Courier New" w:hAnsi="Courier New" w:cs="Courier New" w:hint="default"/>
+      </w:rPr>
+    </w:lvl>
+    <w:lvl w:ilvl="2" w:tplc="04090005" w:tentative="1">
+      <w:start w:val="1"/>
+      <w:numFmt w:val="bullet"/>
+      <w:lvlText w:val=""/>
+      <w:lvlJc w:val="left"/>
+      <w:pPr>
+        <w:ind w:left="2610" w:hanging="360"/>
+      </w:pPr>
+      <w:rPr>
+        <w:rFonts w:ascii="Wingdings" w:hAnsi="Wingdings" w:hint="default"/>
+      </w:rPr>
+    </w:lvl>
+    <w:lvl w:ilvl="3" w:tplc="04090001" w:tentative="1">
+      <w:start w:val="1"/>
+      <w:numFmt w:val="bullet"/>
+      <w:lvlText w:val=""/>
+      <w:lvlJc w:val="left"/>
+      <w:pPr>
+        <w:ind w:left="3330" w:hanging="360"/>
+      </w:pPr>
+      <w:rPr>
+        <w:rFonts w:ascii="Symbol" w:hAnsi="Symbol" w:hint="default"/>
+      </w:rPr>
+    </w:lvl>
+    <w:lvl w:ilvl="4" w:tplc="04090003" w:tentative="1">
+      <w:start w:val="1"/>
+      <w:numFmt w:val="bullet"/>
+      <w:lvlText w:val="o"/>
+      <w:lvlJc w:val="left"/>
+      <w:pPr>
+        <w:ind w:left="4050" w:hanging="360"/>
+      </w:pPr>
+      <w:rPr>
+        <w:rFonts w:ascii="Courier New" w:hAnsi="Courier New" w:cs="Courier New" w:hint="default"/>
+      </w:rPr>
+    </w:lvl>
+    <w:lvl w:ilvl="5" w:tplc="04090005" w:tentative="1">
+      <w:start w:val="1"/>
+      <w:numFmt w:val="bullet"/>
+      <w:lvlText w:val=""/>
+      <w:lvlJc w:val="left"/>
+      <w:pPr>
+        <w:ind w:left="4770" w:hanging="360"/>
+      </w:pPr>
+      <w:rPr>
+        <w:rFonts w:ascii="Wingdings" w:hAnsi="Wingdings" w:hint="default"/>
+      </w:rPr>
+    </w:lvl>
+    <w:lvl w:ilvl="6" w:tplc="04090001" w:tentative="1">
+      <w:start w:val="1"/>
+      <w:numFmt w:val="bullet"/>
+      <w:lvlText w:val=""/>
+      <w:lvlJc w:val="left"/>
+      <w:pPr>
+        <w:ind w:left="5490" w:hanging="360"/>
+      </w:pPr>
+      <w:rPr>
+        <w:rFonts w:ascii="Symbol" w:hAnsi="Symbol" w:hint="default"/>
+      </w:rPr>
+    </w:lvl>
+    <w:lvl w:ilvl="7" w:tplc="04090003" w:tentative="1">
+      <w:start w:val="1"/>
+      <w:numFmt w:val="bullet"/>
+      <w:lvlText w:val="o"/>
+      <w:lvlJc w:val="left"/>
+      <w:pPr>
+        <w:ind w:left="6210" w:hanging="360"/>
+      </w:pPr>
+      <w:rPr>
+        <w:rFonts w:ascii="Courier New" w:hAnsi="Courier New" w:cs="Courier New" w:hint="default"/>
+      </w:rPr>
+    </w:lvl>
+    <w:lvl w:ilvl="8" w:tplc="04090005" w:tentative="1">
+      <w:start w:val="1"/>
+      <w:numFmt w:val="bullet"/>
+      <w:lvlText w:val=""/>
+      <w:lvlJc w:val="left"/>
+      <w:pPr>
+        <w:ind w:left="6930" w:hanging="360"/>
+      </w:pPr>
+      <w:rPr>
+        <w:rFonts w:ascii="Wingdings" w:hAnsi="Wingdings" w:hint="default"/>
+      </w:rPr>
+    </w:lvl>
+  </w:abstractNum>
+  <w:abstractNum w:abstractNumId="4" w15:restartNumberingAfterBreak="0">
+    <w:nsid w:val="2AF65D90"/>
+    <w:multiLevelType w:val="hybridMultilevel"/>
+    <w:tmpl w:val="3146942A"/>
+    <w:lvl w:ilvl="0" w:tplc="04090005">
+      <w:start w:val="1"/>
+      <w:numFmt w:val="bullet"/>
+      <w:lvlText w:val=""/>
+      <w:lvlJc w:val="left"/>
+      <w:pPr>
+        <w:ind w:left="2880" w:hanging="360"/>
+      </w:pPr>
+      <w:rPr>
+        <w:rFonts w:ascii="Wingdings" w:hAnsi="Wingdings" w:hint="default"/>
+      </w:rPr>
+    </w:lvl>
     <w:lvl w:ilvl="1" w:tplc="04090003" w:tentative="1">
       <w:start w:val="1"/>
       <w:numFmt w:val="bullet"/>
       <w:lvlText w:val="o"/>
       <w:lvlJc w:val="left"/>
       <w:pPr>
+        <w:ind w:left="3600" w:hanging="360"/>
+      </w:pPr>
+      <w:rPr>
+        <w:rFonts w:ascii="Courier New" w:hAnsi="Courier New" w:cs="Courier New" w:hint="default"/>
+      </w:rPr>
+    </w:lvl>
+    <w:lvl w:ilvl="2" w:tplc="04090005" w:tentative="1">
+      <w:start w:val="1"/>
+      <w:numFmt w:val="bullet"/>
+      <w:lvlText w:val=""/>
+      <w:lvlJc w:val="left"/>
+      <w:pPr>
+        <w:ind w:left="4320" w:hanging="360"/>
+      </w:pPr>
+      <w:rPr>
+        <w:rFonts w:ascii="Wingdings" w:hAnsi="Wingdings" w:hint="default"/>
+      </w:rPr>
+    </w:lvl>
+    <w:lvl w:ilvl="3" w:tplc="04090001" w:tentative="1">
+      <w:start w:val="1"/>
+      <w:numFmt w:val="bullet"/>
+      <w:lvlText w:val=""/>
+      <w:lvlJc w:val="left"/>
+      <w:pPr>
+        <w:ind w:left="5040" w:hanging="360"/>
+      </w:pPr>
+      <w:rPr>
+        <w:rFonts w:ascii="Symbol" w:hAnsi="Symbol" w:hint="default"/>
+      </w:rPr>
+    </w:lvl>
+    <w:lvl w:ilvl="4" w:tplc="04090003" w:tentative="1">
+      <w:start w:val="1"/>
+      <w:numFmt w:val="bullet"/>
+      <w:lvlText w:val="o"/>
+      <w:lvlJc w:val="left"/>
+      <w:pPr>
+        <w:ind w:left="5760" w:hanging="360"/>
+      </w:pPr>
+      <w:rPr>
+        <w:rFonts w:ascii="Courier New" w:hAnsi="Courier New" w:cs="Courier New" w:hint="default"/>
+      </w:rPr>
+    </w:lvl>
+    <w:lvl w:ilvl="5" w:tplc="04090005" w:tentative="1">
+      <w:start w:val="1"/>
+      <w:numFmt w:val="bullet"/>
+      <w:lvlText w:val=""/>
+      <w:lvlJc w:val="left"/>
+      <w:pPr>
+        <w:ind w:left="6480" w:hanging="360"/>
+      </w:pPr>
+      <w:rPr>
+        <w:rFonts w:ascii="Wingdings" w:hAnsi="Wingdings" w:hint="default"/>
+      </w:rPr>
+    </w:lvl>
+    <w:lvl w:ilvl="6" w:tplc="04090001" w:tentative="1">
+      <w:start w:val="1"/>
+      <w:numFmt w:val="bullet"/>
+      <w:lvlText w:val=""/>
+      <w:lvlJc w:val="left"/>
+      <w:pPr>
+        <w:ind w:left="7200" w:hanging="360"/>
+      </w:pPr>
+      <w:rPr>
+        <w:rFonts w:ascii="Symbol" w:hAnsi="Symbol" w:hint="default"/>
+      </w:rPr>
+    </w:lvl>
+    <w:lvl w:ilvl="7" w:tplc="04090003" w:tentative="1">
+      <w:start w:val="1"/>
+      <w:numFmt w:val="bullet"/>
+      <w:lvlText w:val="o"/>
+      <w:lvlJc w:val="left"/>
+      <w:pPr>
+        <w:ind w:left="7920" w:hanging="360"/>
+      </w:pPr>
+      <w:rPr>
+        <w:rFonts w:ascii="Courier New" w:hAnsi="Courier New" w:cs="Courier New" w:hint="default"/>
+      </w:rPr>
+    </w:lvl>
+    <w:lvl w:ilvl="8" w:tplc="04090005" w:tentative="1">
+      <w:start w:val="1"/>
+      <w:numFmt w:val="bullet"/>
+      <w:lvlText w:val=""/>
+      <w:lvlJc w:val="left"/>
+      <w:pPr>
+        <w:ind w:left="8640" w:hanging="360"/>
+      </w:pPr>
+      <w:rPr>
+        <w:rFonts w:ascii="Wingdings" w:hAnsi="Wingdings" w:hint="default"/>
+      </w:rPr>
+    </w:lvl>
+  </w:abstractNum>
+  <w:abstractNum w:abstractNumId="5" w15:restartNumberingAfterBreak="0">
+    <w:nsid w:val="331727E3"/>
+    <w:multiLevelType w:val="hybridMultilevel"/>
+    <w:tmpl w:val="C0A060E2"/>
+    <w:lvl w:ilvl="0" w:tplc="04090003">
+      <w:start w:val="1"/>
+      <w:numFmt w:val="bullet"/>
+      <w:lvlText w:val="o"/>
+      <w:lvlJc w:val="left"/>
+      <w:pPr>
+        <w:ind w:left="1530" w:hanging="360"/>
+      </w:pPr>
+      <w:rPr>
+        <w:rFonts w:ascii="Courier New" w:hAnsi="Courier New" w:cs="Courier New" w:hint="default"/>
+      </w:rPr>
+    </w:lvl>
+    <w:lvl w:ilvl="1" w:tplc="04090003" w:tentative="1">
+      <w:start w:val="1"/>
+      <w:numFmt w:val="bullet"/>
+      <w:lvlText w:val="o"/>
+      <w:lvlJc w:val="left"/>
+      <w:pPr>
+        <w:ind w:left="2250" w:hanging="360"/>
+      </w:pPr>
+      <w:rPr>
+        <w:rFonts w:ascii="Courier New" w:hAnsi="Courier New" w:cs="Courier New" w:hint="default"/>
+      </w:rPr>
+    </w:lvl>
+    <w:lvl w:ilvl="2" w:tplc="04090005" w:tentative="1">
+      <w:start w:val="1"/>
+      <w:numFmt w:val="bullet"/>
+      <w:lvlText w:val=""/>
+      <w:lvlJc w:val="left"/>
+      <w:pPr>
+        <w:ind w:left="2970" w:hanging="360"/>
+      </w:pPr>
+      <w:rPr>
+        <w:rFonts w:ascii="Wingdings" w:hAnsi="Wingdings" w:hint="default"/>
+      </w:rPr>
+    </w:lvl>
+    <w:lvl w:ilvl="3" w:tplc="04090001" w:tentative="1">
+      <w:start w:val="1"/>
+      <w:numFmt w:val="bullet"/>
+      <w:lvlText w:val=""/>
+      <w:lvlJc w:val="left"/>
+      <w:pPr>
+        <w:ind w:left="3690" w:hanging="360"/>
+      </w:pPr>
+      <w:rPr>
+        <w:rFonts w:ascii="Symbol" w:hAnsi="Symbol" w:hint="default"/>
+      </w:rPr>
+    </w:lvl>
+    <w:lvl w:ilvl="4" w:tplc="04090003" w:tentative="1">
+      <w:start w:val="1"/>
+      <w:numFmt w:val="bullet"/>
+      <w:lvlText w:val="o"/>
+      <w:lvlJc w:val="left"/>
+      <w:pPr>
+        <w:ind w:left="4410" w:hanging="360"/>
+      </w:pPr>
+      <w:rPr>
+        <w:rFonts w:ascii="Courier New" w:hAnsi="Courier New" w:cs="Courier New" w:hint="default"/>
+      </w:rPr>
+    </w:lvl>
+    <w:lvl w:ilvl="5" w:tplc="04090005" w:tentative="1">
+      <w:start w:val="1"/>
+      <w:numFmt w:val="bullet"/>
+      <w:lvlText w:val=""/>
+      <w:lvlJc w:val="left"/>
+      <w:pPr>
+        <w:ind w:left="5130" w:hanging="360"/>
+      </w:pPr>
+      <w:rPr>
+        <w:rFonts w:ascii="Wingdings" w:hAnsi="Wingdings" w:hint="default"/>
+      </w:rPr>
+    </w:lvl>
+    <w:lvl w:ilvl="6" w:tplc="04090001" w:tentative="1">
+      <w:start w:val="1"/>
+      <w:numFmt w:val="bullet"/>
+      <w:lvlText w:val=""/>
+      <w:lvlJc w:val="left"/>
+      <w:pPr>
+        <w:ind w:left="5850" w:hanging="360"/>
+      </w:pPr>
+      <w:rPr>
+        <w:rFonts w:ascii="Symbol" w:hAnsi="Symbol" w:hint="default"/>
+      </w:rPr>
+    </w:lvl>
+    <w:lvl w:ilvl="7" w:tplc="04090003" w:tentative="1">
+      <w:start w:val="1"/>
+      <w:numFmt w:val="bullet"/>
+      <w:lvlText w:val="o"/>
+      <w:lvlJc w:val="left"/>
+      <w:pPr>
+        <w:ind w:left="6570" w:hanging="360"/>
+      </w:pPr>
+      <w:rPr>
+        <w:rFonts w:ascii="Courier New" w:hAnsi="Courier New" w:cs="Courier New" w:hint="default"/>
+      </w:rPr>
+    </w:lvl>
+    <w:lvl w:ilvl="8" w:tplc="04090005" w:tentative="1">
+      <w:start w:val="1"/>
+      <w:numFmt w:val="bullet"/>
+      <w:lvlText w:val=""/>
+      <w:lvlJc w:val="left"/>
+      <w:pPr>
+        <w:ind w:left="7290" w:hanging="360"/>
+      </w:pPr>
+      <w:rPr>
+        <w:rFonts w:ascii="Wingdings" w:hAnsi="Wingdings" w:hint="default"/>
+      </w:rPr>
+    </w:lvl>
+  </w:abstractNum>
+  <w:abstractNum w:abstractNumId="6" w15:restartNumberingAfterBreak="0">
+    <w:nsid w:val="34DF1F92"/>
+    <w:multiLevelType w:val="hybridMultilevel"/>
+    <w:tmpl w:val="A864A254"/>
+    <w:lvl w:ilvl="0" w:tplc="04090005">
+      <w:start w:val="1"/>
+      <w:numFmt w:val="bullet"/>
+      <w:lvlText w:val=""/>
+      <w:lvlJc w:val="left"/>
+      <w:pPr>
+        <w:ind w:left="2160" w:hanging="360"/>
+      </w:pPr>
+      <w:rPr>
+        <w:rFonts w:ascii="Wingdings" w:hAnsi="Wingdings" w:hint="default"/>
+      </w:rPr>
+    </w:lvl>
+    <w:lvl w:ilvl="1" w:tplc="04090003">
+      <w:start w:val="1"/>
+      <w:numFmt w:val="bullet"/>
+      <w:lvlText w:val="o"/>
+      <w:lvlJc w:val="left"/>
+      <w:pPr>
+        <w:ind w:left="2880" w:hanging="360"/>
+      </w:pPr>
+      <w:rPr>
+        <w:rFonts w:ascii="Courier New" w:hAnsi="Courier New" w:cs="Courier New" w:hint="default"/>
+      </w:rPr>
+    </w:lvl>
+    <w:lvl w:ilvl="2" w:tplc="04090005" w:tentative="1">
+      <w:start w:val="1"/>
+      <w:numFmt w:val="bullet"/>
+      <w:lvlText w:val=""/>
+      <w:lvlJc w:val="left"/>
+      <w:pPr>
+        <w:ind w:left="3600" w:hanging="360"/>
+      </w:pPr>
+      <w:rPr>
+        <w:rFonts w:ascii="Wingdings" w:hAnsi="Wingdings" w:hint="default"/>
+      </w:rPr>
+    </w:lvl>
+    <w:lvl w:ilvl="3" w:tplc="04090001" w:tentative="1">
+      <w:start w:val="1"/>
+      <w:numFmt w:val="bullet"/>
+      <w:lvlText w:val=""/>
+      <w:lvlJc w:val="left"/>
+      <w:pPr>
+        <w:ind w:left="4320" w:hanging="360"/>
+      </w:pPr>
+      <w:rPr>
+        <w:rFonts w:ascii="Symbol" w:hAnsi="Symbol" w:hint="default"/>
+      </w:rPr>
+    </w:lvl>
+    <w:lvl w:ilvl="4" w:tplc="04090003" w:tentative="1">
+      <w:start w:val="1"/>
+      <w:numFmt w:val="bullet"/>
+      <w:lvlText w:val="o"/>
+      <w:lvlJc w:val="left"/>
+      <w:pPr>
+        <w:ind w:left="5040" w:hanging="360"/>
+      </w:pPr>
+      <w:rPr>
+        <w:rFonts w:ascii="Courier New" w:hAnsi="Courier New" w:cs="Courier New" w:hint="default"/>
+      </w:rPr>
+    </w:lvl>
+    <w:lvl w:ilvl="5" w:tplc="04090005" w:tentative="1">
+      <w:start w:val="1"/>
+      <w:numFmt w:val="bullet"/>
+      <w:lvlText w:val=""/>
+      <w:lvlJc w:val="left"/>
+      <w:pPr>
+        <w:ind w:left="5760" w:hanging="360"/>
+      </w:pPr>
+      <w:rPr>
+        <w:rFonts w:ascii="Wingdings" w:hAnsi="Wingdings" w:hint="default"/>
+      </w:rPr>
+    </w:lvl>
+    <w:lvl w:ilvl="6" w:tplc="04090001" w:tentative="1">
+      <w:start w:val="1"/>
+      <w:numFmt w:val="bullet"/>
+      <w:lvlText w:val=""/>
+      <w:lvlJc w:val="left"/>
+      <w:pPr>
+        <w:ind w:left="6480" w:hanging="360"/>
+      </w:pPr>
+      <w:rPr>
+        <w:rFonts w:ascii="Symbol" w:hAnsi="Symbol" w:hint="default"/>
+      </w:rPr>
+    </w:lvl>
+    <w:lvl w:ilvl="7" w:tplc="04090003" w:tentative="1">
+      <w:start w:val="1"/>
+      <w:numFmt w:val="bullet"/>
+      <w:lvlText w:val="o"/>
+      <w:lvlJc w:val="left"/>
+      <w:pPr>
+        <w:ind w:left="7200" w:hanging="360"/>
+      </w:pPr>
+      <w:rPr>
+        <w:rFonts w:ascii="Courier New" w:hAnsi="Courier New" w:cs="Courier New" w:hint="default"/>
+      </w:rPr>
+    </w:lvl>
+    <w:lvl w:ilvl="8" w:tplc="04090005" w:tentative="1">
+      <w:start w:val="1"/>
+      <w:numFmt w:val="bullet"/>
+      <w:lvlText w:val=""/>
+      <w:lvlJc w:val="left"/>
+      <w:pPr>
+        <w:ind w:left="7920" w:hanging="360"/>
+      </w:pPr>
+      <w:rPr>
+        <w:rFonts w:ascii="Wingdings" w:hAnsi="Wingdings" w:hint="default"/>
+      </w:rPr>
+    </w:lvl>
+  </w:abstractNum>
+  <w:abstractNum w:abstractNumId="7" w15:restartNumberingAfterBreak="0">
+    <w:nsid w:val="358328C5"/>
+    <w:multiLevelType w:val="hybridMultilevel"/>
+    <w:tmpl w:val="AD2CE6C8"/>
+    <w:lvl w:ilvl="0" w:tplc="04090003">
+      <w:start w:val="1"/>
+      <w:numFmt w:val="bullet"/>
+      <w:lvlText w:val="o"/>
+      <w:lvlJc w:val="left"/>
+      <w:pPr>
         <w:ind w:left="1440" w:hanging="360"/>
       </w:pPr>
       <w:rPr>
         <w:rFonts w:ascii="Courier New" w:hAnsi="Courier New" w:cs="Courier New" w:hint="default"/>
       </w:rPr>
     </w:lvl>
+    <w:lvl w:ilvl="1" w:tplc="04090003" w:tentative="1">
+      <w:start w:val="1"/>
+      <w:numFmt w:val="bullet"/>
+      <w:lvlText w:val="o"/>
+      <w:lvlJc w:val="left"/>
+      <w:pPr>
+        <w:ind w:left="2160" w:hanging="360"/>
+      </w:pPr>
+      <w:rPr>
+        <w:rFonts w:ascii="Courier New" w:hAnsi="Courier New" w:cs="Courier New" w:hint="default"/>
+      </w:rPr>
+    </w:lvl>
     <w:lvl w:ilvl="2" w:tplc="04090005" w:tentative="1">
       <w:start w:val="1"/>
       <w:numFmt w:val="bullet"/>
       <w:lvlText w:val=""/>
       <w:lvlJc w:val="left"/>
       <w:pPr>
-        <w:ind w:left="2160" w:hanging="360"/>
+        <w:ind w:left="2880" w:hanging="360"/>
       </w:pPr>
       <w:rPr>
         <w:rFonts w:ascii="Wingdings" w:hAnsi="Wingdings" w:hint="default"/>
@@ -1106,7 +1978,7 @@
       <w:lvlText w:val=""/>
       <w:lvlJc w:val="left"/>
       <w:pPr>
-        <w:ind w:left="2880" w:hanging="360"/>
+        <w:ind w:left="3600" w:hanging="360"/>
       </w:pPr>
       <w:rPr>
         <w:rFonts w:ascii="Symbol" w:hAnsi="Symbol" w:hint="default"/>
@@ -1118,7 +1990,7 @@
       <w:lvlText w:val="o"/>
       <w:lvlJc w:val="left"/>
       <w:pPr>
-        <w:ind w:left="3600" w:hanging="360"/>
+        <w:ind w:left="4320" w:hanging="360"/>
       </w:pPr>
       <w:rPr>
         <w:rFonts w:ascii="Courier New" w:hAnsi="Courier New" w:cs="Courier New" w:hint="default"/>
@@ -1130,7 +2002,7 @@
       <w:lvlText w:val=""/>
       <w:lvlJc w:val="left"/>
       <w:pPr>
-        <w:ind w:left="4320" w:hanging="360"/>
+        <w:ind w:left="5040" w:hanging="360"/>
       </w:pPr>
       <w:rPr>
         <w:rFonts w:ascii="Wingdings" w:hAnsi="Wingdings" w:hint="default"/>
@@ -1142,7 +2014,7 @@
       <w:lvlText w:val=""/>
       <w:lvlJc w:val="left"/>
       <w:pPr>
-        <w:ind w:left="5040" w:hanging="360"/>
+        <w:ind w:left="5760" w:hanging="360"/>
       </w:pPr>
       <w:rPr>
         <w:rFonts w:ascii="Symbol" w:hAnsi="Symbol" w:hint="default"/>
@@ -1154,7 +2026,7 @@
       <w:lvlText w:val="o"/>
       <w:lvlJc w:val="left"/>
       <w:pPr>
-        <w:ind w:left="5760" w:hanging="360"/>
+        <w:ind w:left="6480" w:hanging="360"/>
       </w:pPr>
       <w:rPr>
         <w:rFonts w:ascii="Courier New" w:hAnsi="Courier New" w:cs="Courier New" w:hint="default"/>
@@ -1166,14 +2038,14 @@
       <w:lvlText w:val=""/>
       <w:lvlJc w:val="left"/>
       <w:pPr>
-        <w:ind w:left="6480" w:hanging="360"/>
+        <w:ind w:left="7200" w:hanging="360"/>
       </w:pPr>
       <w:rPr>
         <w:rFonts w:ascii="Wingdings" w:hAnsi="Wingdings" w:hint="default"/>
       </w:rPr>
     </w:lvl>
   </w:abstractNum>
-  <w:abstractNum w:abstractNumId="3" w15:restartNumberingAfterBreak="0">
+  <w:abstractNum w:abstractNumId="8" w15:restartNumberingAfterBreak="0">
     <w:nsid w:val="49BC01A3"/>
     <w:multiLevelType w:val="hybridMultilevel"/>
     <w:tmpl w:val="4A9E1D50"/>
@@ -1286,17 +2158,612 @@
       </w:rPr>
     </w:lvl>
   </w:abstractNum>
+  <w:abstractNum w:abstractNumId="9" w15:restartNumberingAfterBreak="0">
+    <w:nsid w:val="4C5774CB"/>
+    <w:multiLevelType w:val="hybridMultilevel"/>
+    <w:tmpl w:val="C55A8618"/>
+    <w:lvl w:ilvl="0" w:tplc="04090003">
+      <w:start w:val="1"/>
+      <w:numFmt w:val="bullet"/>
+      <w:lvlText w:val="o"/>
+      <w:lvlJc w:val="left"/>
+      <w:pPr>
+        <w:ind w:left="1080" w:hanging="360"/>
+      </w:pPr>
+      <w:rPr>
+        <w:rFonts w:ascii="Courier New" w:hAnsi="Courier New" w:cs="Courier New" w:hint="default"/>
+      </w:rPr>
+    </w:lvl>
+    <w:lvl w:ilvl="1" w:tplc="04090003" w:tentative="1">
+      <w:start w:val="1"/>
+      <w:numFmt w:val="bullet"/>
+      <w:lvlText w:val="o"/>
+      <w:lvlJc w:val="left"/>
+      <w:pPr>
+        <w:ind w:left="1800" w:hanging="360"/>
+      </w:pPr>
+      <w:rPr>
+        <w:rFonts w:ascii="Courier New" w:hAnsi="Courier New" w:cs="Courier New" w:hint="default"/>
+      </w:rPr>
+    </w:lvl>
+    <w:lvl w:ilvl="2" w:tplc="04090005" w:tentative="1">
+      <w:start w:val="1"/>
+      <w:numFmt w:val="bullet"/>
+      <w:lvlText w:val=""/>
+      <w:lvlJc w:val="left"/>
+      <w:pPr>
+        <w:ind w:left="2520" w:hanging="360"/>
+      </w:pPr>
+      <w:rPr>
+        <w:rFonts w:ascii="Wingdings" w:hAnsi="Wingdings" w:hint="default"/>
+      </w:rPr>
+    </w:lvl>
+    <w:lvl w:ilvl="3" w:tplc="04090001" w:tentative="1">
+      <w:start w:val="1"/>
+      <w:numFmt w:val="bullet"/>
+      <w:lvlText w:val=""/>
+      <w:lvlJc w:val="left"/>
+      <w:pPr>
+        <w:ind w:left="3240" w:hanging="360"/>
+      </w:pPr>
+      <w:rPr>
+        <w:rFonts w:ascii="Symbol" w:hAnsi="Symbol" w:hint="default"/>
+      </w:rPr>
+    </w:lvl>
+    <w:lvl w:ilvl="4" w:tplc="04090003" w:tentative="1">
+      <w:start w:val="1"/>
+      <w:numFmt w:val="bullet"/>
+      <w:lvlText w:val="o"/>
+      <w:lvlJc w:val="left"/>
+      <w:pPr>
+        <w:ind w:left="3960" w:hanging="360"/>
+      </w:pPr>
+      <w:rPr>
+        <w:rFonts w:ascii="Courier New" w:hAnsi="Courier New" w:cs="Courier New" w:hint="default"/>
+      </w:rPr>
+    </w:lvl>
+    <w:lvl w:ilvl="5" w:tplc="04090005" w:tentative="1">
+      <w:start w:val="1"/>
+      <w:numFmt w:val="bullet"/>
+      <w:lvlText w:val=""/>
+      <w:lvlJc w:val="left"/>
+      <w:pPr>
+        <w:ind w:left="4680" w:hanging="360"/>
+      </w:pPr>
+      <w:rPr>
+        <w:rFonts w:ascii="Wingdings" w:hAnsi="Wingdings" w:hint="default"/>
+      </w:rPr>
+    </w:lvl>
+    <w:lvl w:ilvl="6" w:tplc="04090001" w:tentative="1">
+      <w:start w:val="1"/>
+      <w:numFmt w:val="bullet"/>
+      <w:lvlText w:val=""/>
+      <w:lvlJc w:val="left"/>
+      <w:pPr>
+        <w:ind w:left="5400" w:hanging="360"/>
+      </w:pPr>
+      <w:rPr>
+        <w:rFonts w:ascii="Symbol" w:hAnsi="Symbol" w:hint="default"/>
+      </w:rPr>
+    </w:lvl>
+    <w:lvl w:ilvl="7" w:tplc="04090003" w:tentative="1">
+      <w:start w:val="1"/>
+      <w:numFmt w:val="bullet"/>
+      <w:lvlText w:val="o"/>
+      <w:lvlJc w:val="left"/>
+      <w:pPr>
+        <w:ind w:left="6120" w:hanging="360"/>
+      </w:pPr>
+      <w:rPr>
+        <w:rFonts w:ascii="Courier New" w:hAnsi="Courier New" w:cs="Courier New" w:hint="default"/>
+      </w:rPr>
+    </w:lvl>
+    <w:lvl w:ilvl="8" w:tplc="04090005" w:tentative="1">
+      <w:start w:val="1"/>
+      <w:numFmt w:val="bullet"/>
+      <w:lvlText w:val=""/>
+      <w:lvlJc w:val="left"/>
+      <w:pPr>
+        <w:ind w:left="6840" w:hanging="360"/>
+      </w:pPr>
+      <w:rPr>
+        <w:rFonts w:ascii="Wingdings" w:hAnsi="Wingdings" w:hint="default"/>
+      </w:rPr>
+    </w:lvl>
+  </w:abstractNum>
+  <w:abstractNum w:abstractNumId="10" w15:restartNumberingAfterBreak="0">
+    <w:nsid w:val="4E1715AA"/>
+    <w:multiLevelType w:val="hybridMultilevel"/>
+    <w:tmpl w:val="8196D774"/>
+    <w:lvl w:ilvl="0" w:tplc="04090003">
+      <w:start w:val="1"/>
+      <w:numFmt w:val="bullet"/>
+      <w:lvlText w:val="o"/>
+      <w:lvlJc w:val="left"/>
+      <w:pPr>
+        <w:ind w:left="1080" w:hanging="360"/>
+      </w:pPr>
+      <w:rPr>
+        <w:rFonts w:ascii="Courier New" w:hAnsi="Courier New" w:cs="Courier New" w:hint="default"/>
+      </w:rPr>
+    </w:lvl>
+    <w:lvl w:ilvl="1" w:tplc="04090003" w:tentative="1">
+      <w:start w:val="1"/>
+      <w:numFmt w:val="bullet"/>
+      <w:lvlText w:val="o"/>
+      <w:lvlJc w:val="left"/>
+      <w:pPr>
+        <w:ind w:left="1800" w:hanging="360"/>
+      </w:pPr>
+      <w:rPr>
+        <w:rFonts w:ascii="Courier New" w:hAnsi="Courier New" w:cs="Courier New" w:hint="default"/>
+      </w:rPr>
+    </w:lvl>
+    <w:lvl w:ilvl="2" w:tplc="04090005" w:tentative="1">
+      <w:start w:val="1"/>
+      <w:numFmt w:val="bullet"/>
+      <w:lvlText w:val=""/>
+      <w:lvlJc w:val="left"/>
+      <w:pPr>
+        <w:ind w:left="2520" w:hanging="360"/>
+      </w:pPr>
+      <w:rPr>
+        <w:rFonts w:ascii="Wingdings" w:hAnsi="Wingdings" w:hint="default"/>
+      </w:rPr>
+    </w:lvl>
+    <w:lvl w:ilvl="3" w:tplc="04090001" w:tentative="1">
+      <w:start w:val="1"/>
+      <w:numFmt w:val="bullet"/>
+      <w:lvlText w:val=""/>
+      <w:lvlJc w:val="left"/>
+      <w:pPr>
+        <w:ind w:left="3240" w:hanging="360"/>
+      </w:pPr>
+      <w:rPr>
+        <w:rFonts w:ascii="Symbol" w:hAnsi="Symbol" w:hint="default"/>
+      </w:rPr>
+    </w:lvl>
+    <w:lvl w:ilvl="4" w:tplc="04090003" w:tentative="1">
+      <w:start w:val="1"/>
+      <w:numFmt w:val="bullet"/>
+      <w:lvlText w:val="o"/>
+      <w:lvlJc w:val="left"/>
+      <w:pPr>
+        <w:ind w:left="3960" w:hanging="360"/>
+      </w:pPr>
+      <w:rPr>
+        <w:rFonts w:ascii="Courier New" w:hAnsi="Courier New" w:cs="Courier New" w:hint="default"/>
+      </w:rPr>
+    </w:lvl>
+    <w:lvl w:ilvl="5" w:tplc="04090005" w:tentative="1">
+      <w:start w:val="1"/>
+      <w:numFmt w:val="bullet"/>
+      <w:lvlText w:val=""/>
+      <w:lvlJc w:val="left"/>
+      <w:pPr>
+        <w:ind w:left="4680" w:hanging="360"/>
+      </w:pPr>
+      <w:rPr>
+        <w:rFonts w:ascii="Wingdings" w:hAnsi="Wingdings" w:hint="default"/>
+      </w:rPr>
+    </w:lvl>
+    <w:lvl w:ilvl="6" w:tplc="04090001" w:tentative="1">
+      <w:start w:val="1"/>
+      <w:numFmt w:val="bullet"/>
+      <w:lvlText w:val=""/>
+      <w:lvlJc w:val="left"/>
+      <w:pPr>
+        <w:ind w:left="5400" w:hanging="360"/>
+      </w:pPr>
+      <w:rPr>
+        <w:rFonts w:ascii="Symbol" w:hAnsi="Symbol" w:hint="default"/>
+      </w:rPr>
+    </w:lvl>
+    <w:lvl w:ilvl="7" w:tplc="04090003" w:tentative="1">
+      <w:start w:val="1"/>
+      <w:numFmt w:val="bullet"/>
+      <w:lvlText w:val="o"/>
+      <w:lvlJc w:val="left"/>
+      <w:pPr>
+        <w:ind w:left="6120" w:hanging="360"/>
+      </w:pPr>
+      <w:rPr>
+        <w:rFonts w:ascii="Courier New" w:hAnsi="Courier New" w:cs="Courier New" w:hint="default"/>
+      </w:rPr>
+    </w:lvl>
+    <w:lvl w:ilvl="8" w:tplc="04090005" w:tentative="1">
+      <w:start w:val="1"/>
+      <w:numFmt w:val="bullet"/>
+      <w:lvlText w:val=""/>
+      <w:lvlJc w:val="left"/>
+      <w:pPr>
+        <w:ind w:left="6840" w:hanging="360"/>
+      </w:pPr>
+      <w:rPr>
+        <w:rFonts w:ascii="Wingdings" w:hAnsi="Wingdings" w:hint="default"/>
+      </w:rPr>
+    </w:lvl>
+  </w:abstractNum>
+  <w:abstractNum w:abstractNumId="11" w15:restartNumberingAfterBreak="0">
+    <w:nsid w:val="634F07AF"/>
+    <w:multiLevelType w:val="hybridMultilevel"/>
+    <w:tmpl w:val="C852AE48"/>
+    <w:lvl w:ilvl="0" w:tplc="04090003">
+      <w:start w:val="1"/>
+      <w:numFmt w:val="bullet"/>
+      <w:lvlText w:val="o"/>
+      <w:lvlJc w:val="left"/>
+      <w:pPr>
+        <w:ind w:left="1890" w:hanging="360"/>
+      </w:pPr>
+      <w:rPr>
+        <w:rFonts w:ascii="Courier New" w:hAnsi="Courier New" w:cs="Courier New" w:hint="default"/>
+      </w:rPr>
+    </w:lvl>
+    <w:lvl w:ilvl="1" w:tplc="04090003" w:tentative="1">
+      <w:start w:val="1"/>
+      <w:numFmt w:val="bullet"/>
+      <w:lvlText w:val="o"/>
+      <w:lvlJc w:val="left"/>
+      <w:pPr>
+        <w:ind w:left="2610" w:hanging="360"/>
+      </w:pPr>
+      <w:rPr>
+        <w:rFonts w:ascii="Courier New" w:hAnsi="Courier New" w:cs="Courier New" w:hint="default"/>
+      </w:rPr>
+    </w:lvl>
+    <w:lvl w:ilvl="2" w:tplc="04090005" w:tentative="1">
+      <w:start w:val="1"/>
+      <w:numFmt w:val="bullet"/>
+      <w:lvlText w:val=""/>
+      <w:lvlJc w:val="left"/>
+      <w:pPr>
+        <w:ind w:left="3330" w:hanging="360"/>
+      </w:pPr>
+      <w:rPr>
+        <w:rFonts w:ascii="Wingdings" w:hAnsi="Wingdings" w:hint="default"/>
+      </w:rPr>
+    </w:lvl>
+    <w:lvl w:ilvl="3" w:tplc="04090001" w:tentative="1">
+      <w:start w:val="1"/>
+      <w:numFmt w:val="bullet"/>
+      <w:lvlText w:val=""/>
+      <w:lvlJc w:val="left"/>
+      <w:pPr>
+        <w:ind w:left="4050" w:hanging="360"/>
+      </w:pPr>
+      <w:rPr>
+        <w:rFonts w:ascii="Symbol" w:hAnsi="Symbol" w:hint="default"/>
+      </w:rPr>
+    </w:lvl>
+    <w:lvl w:ilvl="4" w:tplc="04090003" w:tentative="1">
+      <w:start w:val="1"/>
+      <w:numFmt w:val="bullet"/>
+      <w:lvlText w:val="o"/>
+      <w:lvlJc w:val="left"/>
+      <w:pPr>
+        <w:ind w:left="4770" w:hanging="360"/>
+      </w:pPr>
+      <w:rPr>
+        <w:rFonts w:ascii="Courier New" w:hAnsi="Courier New" w:cs="Courier New" w:hint="default"/>
+      </w:rPr>
+    </w:lvl>
+    <w:lvl w:ilvl="5" w:tplc="04090005" w:tentative="1">
+      <w:start w:val="1"/>
+      <w:numFmt w:val="bullet"/>
+      <w:lvlText w:val=""/>
+      <w:lvlJc w:val="left"/>
+      <w:pPr>
+        <w:ind w:left="5490" w:hanging="360"/>
+      </w:pPr>
+      <w:rPr>
+        <w:rFonts w:ascii="Wingdings" w:hAnsi="Wingdings" w:hint="default"/>
+      </w:rPr>
+    </w:lvl>
+    <w:lvl w:ilvl="6" w:tplc="04090001" w:tentative="1">
+      <w:start w:val="1"/>
+      <w:numFmt w:val="bullet"/>
+      <w:lvlText w:val=""/>
+      <w:lvlJc w:val="left"/>
+      <w:pPr>
+        <w:ind w:left="6210" w:hanging="360"/>
+      </w:pPr>
+      <w:rPr>
+        <w:rFonts w:ascii="Symbol" w:hAnsi="Symbol" w:hint="default"/>
+      </w:rPr>
+    </w:lvl>
+    <w:lvl w:ilvl="7" w:tplc="04090003" w:tentative="1">
+      <w:start w:val="1"/>
+      <w:numFmt w:val="bullet"/>
+      <w:lvlText w:val="o"/>
+      <w:lvlJc w:val="left"/>
+      <w:pPr>
+        <w:ind w:left="6930" w:hanging="360"/>
+      </w:pPr>
+      <w:rPr>
+        <w:rFonts w:ascii="Courier New" w:hAnsi="Courier New" w:cs="Courier New" w:hint="default"/>
+      </w:rPr>
+    </w:lvl>
+    <w:lvl w:ilvl="8" w:tplc="04090005" w:tentative="1">
+      <w:start w:val="1"/>
+      <w:numFmt w:val="bullet"/>
+      <w:lvlText w:val=""/>
+      <w:lvlJc w:val="left"/>
+      <w:pPr>
+        <w:ind w:left="7650" w:hanging="360"/>
+      </w:pPr>
+      <w:rPr>
+        <w:rFonts w:ascii="Wingdings" w:hAnsi="Wingdings" w:hint="default"/>
+      </w:rPr>
+    </w:lvl>
+  </w:abstractNum>
+  <w:abstractNum w:abstractNumId="12" w15:restartNumberingAfterBreak="0">
+    <w:nsid w:val="704436EE"/>
+    <w:multiLevelType w:val="hybridMultilevel"/>
+    <w:tmpl w:val="163A004E"/>
+    <w:lvl w:ilvl="0" w:tplc="04090003">
+      <w:start w:val="1"/>
+      <w:numFmt w:val="bullet"/>
+      <w:lvlText w:val="o"/>
+      <w:lvlJc w:val="left"/>
+      <w:pPr>
+        <w:ind w:left="1530" w:hanging="360"/>
+      </w:pPr>
+      <w:rPr>
+        <w:rFonts w:ascii="Courier New" w:hAnsi="Courier New" w:cs="Courier New" w:hint="default"/>
+      </w:rPr>
+    </w:lvl>
+    <w:lvl w:ilvl="1" w:tplc="04090003" w:tentative="1">
+      <w:start w:val="1"/>
+      <w:numFmt w:val="bullet"/>
+      <w:lvlText w:val="o"/>
+      <w:lvlJc w:val="left"/>
+      <w:pPr>
+        <w:ind w:left="2250" w:hanging="360"/>
+      </w:pPr>
+      <w:rPr>
+        <w:rFonts w:ascii="Courier New" w:hAnsi="Courier New" w:cs="Courier New" w:hint="default"/>
+      </w:rPr>
+    </w:lvl>
+    <w:lvl w:ilvl="2" w:tplc="04090005" w:tentative="1">
+      <w:start w:val="1"/>
+      <w:numFmt w:val="bullet"/>
+      <w:lvlText w:val=""/>
+      <w:lvlJc w:val="left"/>
+      <w:pPr>
+        <w:ind w:left="2970" w:hanging="360"/>
+      </w:pPr>
+      <w:rPr>
+        <w:rFonts w:ascii="Wingdings" w:hAnsi="Wingdings" w:hint="default"/>
+      </w:rPr>
+    </w:lvl>
+    <w:lvl w:ilvl="3" w:tplc="04090001" w:tentative="1">
+      <w:start w:val="1"/>
+      <w:numFmt w:val="bullet"/>
+      <w:lvlText w:val=""/>
+      <w:lvlJc w:val="left"/>
+      <w:pPr>
+        <w:ind w:left="3690" w:hanging="360"/>
+      </w:pPr>
+      <w:rPr>
+        <w:rFonts w:ascii="Symbol" w:hAnsi="Symbol" w:hint="default"/>
+      </w:rPr>
+    </w:lvl>
+    <w:lvl w:ilvl="4" w:tplc="04090003" w:tentative="1">
+      <w:start w:val="1"/>
+      <w:numFmt w:val="bullet"/>
+      <w:lvlText w:val="o"/>
+      <w:lvlJc w:val="left"/>
+      <w:pPr>
+        <w:ind w:left="4410" w:hanging="360"/>
+      </w:pPr>
+      <w:rPr>
+        <w:rFonts w:ascii="Courier New" w:hAnsi="Courier New" w:cs="Courier New" w:hint="default"/>
+      </w:rPr>
+    </w:lvl>
+    <w:lvl w:ilvl="5" w:tplc="04090005" w:tentative="1">
+      <w:start w:val="1"/>
+      <w:numFmt w:val="bullet"/>
+      <w:lvlText w:val=""/>
+      <w:lvlJc w:val="left"/>
+      <w:pPr>
+        <w:ind w:left="5130" w:hanging="360"/>
+      </w:pPr>
+      <w:rPr>
+        <w:rFonts w:ascii="Wingdings" w:hAnsi="Wingdings" w:hint="default"/>
+      </w:rPr>
+    </w:lvl>
+    <w:lvl w:ilvl="6" w:tplc="04090001" w:tentative="1">
+      <w:start w:val="1"/>
+      <w:numFmt w:val="bullet"/>
+      <w:lvlText w:val=""/>
+      <w:lvlJc w:val="left"/>
+      <w:pPr>
+        <w:ind w:left="5850" w:hanging="360"/>
+      </w:pPr>
+      <w:rPr>
+        <w:rFonts w:ascii="Symbol" w:hAnsi="Symbol" w:hint="default"/>
+      </w:rPr>
+    </w:lvl>
+    <w:lvl w:ilvl="7" w:tplc="04090003" w:tentative="1">
+      <w:start w:val="1"/>
+      <w:numFmt w:val="bullet"/>
+      <w:lvlText w:val="o"/>
+      <w:lvlJc w:val="left"/>
+      <w:pPr>
+        <w:ind w:left="6570" w:hanging="360"/>
+      </w:pPr>
+      <w:rPr>
+        <w:rFonts w:ascii="Courier New" w:hAnsi="Courier New" w:cs="Courier New" w:hint="default"/>
+      </w:rPr>
+    </w:lvl>
+    <w:lvl w:ilvl="8" w:tplc="04090005" w:tentative="1">
+      <w:start w:val="1"/>
+      <w:numFmt w:val="bullet"/>
+      <w:lvlText w:val=""/>
+      <w:lvlJc w:val="left"/>
+      <w:pPr>
+        <w:ind w:left="7290" w:hanging="360"/>
+      </w:pPr>
+      <w:rPr>
+        <w:rFonts w:ascii="Wingdings" w:hAnsi="Wingdings" w:hint="default"/>
+      </w:rPr>
+    </w:lvl>
+  </w:abstractNum>
+  <w:abstractNum w:abstractNumId="13" w15:restartNumberingAfterBreak="0">
+    <w:nsid w:val="78FF3091"/>
+    <w:multiLevelType w:val="hybridMultilevel"/>
+    <w:tmpl w:val="E39A361C"/>
+    <w:lvl w:ilvl="0" w:tplc="04090001">
+      <w:start w:val="1"/>
+      <w:numFmt w:val="bullet"/>
+      <w:lvlText w:val=""/>
+      <w:lvlJc w:val="left"/>
+      <w:pPr>
+        <w:ind w:left="720" w:hanging="360"/>
+      </w:pPr>
+      <w:rPr>
+        <w:rFonts w:ascii="Symbol" w:hAnsi="Symbol" w:hint="default"/>
+      </w:rPr>
+    </w:lvl>
+    <w:lvl w:ilvl="1" w:tplc="04090003" w:tentative="1">
+      <w:start w:val="1"/>
+      <w:numFmt w:val="bullet"/>
+      <w:lvlText w:val="o"/>
+      <w:lvlJc w:val="left"/>
+      <w:pPr>
+        <w:ind w:left="1440" w:hanging="360"/>
+      </w:pPr>
+      <w:rPr>
+        <w:rFonts w:ascii="Courier New" w:hAnsi="Courier New" w:cs="Courier New" w:hint="default"/>
+      </w:rPr>
+    </w:lvl>
+    <w:lvl w:ilvl="2" w:tplc="04090005" w:tentative="1">
+      <w:start w:val="1"/>
+      <w:numFmt w:val="bullet"/>
+      <w:lvlText w:val=""/>
+      <w:lvlJc w:val="left"/>
+      <w:pPr>
+        <w:ind w:left="2160" w:hanging="360"/>
+      </w:pPr>
+      <w:rPr>
+        <w:rFonts w:ascii="Wingdings" w:hAnsi="Wingdings" w:hint="default"/>
+      </w:rPr>
+    </w:lvl>
+    <w:lvl w:ilvl="3" w:tplc="04090001" w:tentative="1">
+      <w:start w:val="1"/>
+      <w:numFmt w:val="bullet"/>
+      <w:lvlText w:val=""/>
+      <w:lvlJc w:val="left"/>
+      <w:pPr>
+        <w:ind w:left="2880" w:hanging="360"/>
+      </w:pPr>
+      <w:rPr>
+        <w:rFonts w:ascii="Symbol" w:hAnsi="Symbol" w:hint="default"/>
+      </w:rPr>
+    </w:lvl>
+    <w:lvl w:ilvl="4" w:tplc="04090003" w:tentative="1">
+      <w:start w:val="1"/>
+      <w:numFmt w:val="bullet"/>
+      <w:lvlText w:val="o"/>
+      <w:lvlJc w:val="left"/>
+      <w:pPr>
+        <w:ind w:left="3600" w:hanging="360"/>
+      </w:pPr>
+      <w:rPr>
+        <w:rFonts w:ascii="Courier New" w:hAnsi="Courier New" w:cs="Courier New" w:hint="default"/>
+      </w:rPr>
+    </w:lvl>
+    <w:lvl w:ilvl="5" w:tplc="04090005" w:tentative="1">
+      <w:start w:val="1"/>
+      <w:numFmt w:val="bullet"/>
+      <w:lvlText w:val=""/>
+      <w:lvlJc w:val="left"/>
+      <w:pPr>
+        <w:ind w:left="4320" w:hanging="360"/>
+      </w:pPr>
+      <w:rPr>
+        <w:rFonts w:ascii="Wingdings" w:hAnsi="Wingdings" w:hint="default"/>
+      </w:rPr>
+    </w:lvl>
+    <w:lvl w:ilvl="6" w:tplc="04090001" w:tentative="1">
+      <w:start w:val="1"/>
+      <w:numFmt w:val="bullet"/>
+      <w:lvlText w:val=""/>
+      <w:lvlJc w:val="left"/>
+      <w:pPr>
+        <w:ind w:left="5040" w:hanging="360"/>
+      </w:pPr>
+      <w:rPr>
+        <w:rFonts w:ascii="Symbol" w:hAnsi="Symbol" w:hint="default"/>
+      </w:rPr>
+    </w:lvl>
+    <w:lvl w:ilvl="7" w:tplc="04090003" w:tentative="1">
+      <w:start w:val="1"/>
+      <w:numFmt w:val="bullet"/>
+      <w:lvlText w:val="o"/>
+      <w:lvlJc w:val="left"/>
+      <w:pPr>
+        <w:ind w:left="5760" w:hanging="360"/>
+      </w:pPr>
+      <w:rPr>
+        <w:rFonts w:ascii="Courier New" w:hAnsi="Courier New" w:cs="Courier New" w:hint="default"/>
+      </w:rPr>
+    </w:lvl>
+    <w:lvl w:ilvl="8" w:tplc="04090005" w:tentative="1">
+      <w:start w:val="1"/>
+      <w:numFmt w:val="bullet"/>
+      <w:lvlText w:val=""/>
+      <w:lvlJc w:val="left"/>
+      <w:pPr>
+        <w:ind w:left="6480" w:hanging="360"/>
+      </w:pPr>
+      <w:rPr>
+        <w:rFonts w:ascii="Wingdings" w:hAnsi="Wingdings" w:hint="default"/>
+      </w:rPr>
+    </w:lvl>
+  </w:abstractNum>
   <w:num w:numId="1">
-    <w:abstractNumId w:val="3"/>
+    <w:abstractNumId w:val="8"/>
   </w:num>
   <w:num w:numId="2">
     <w:abstractNumId w:val="0"/>
   </w:num>
   <w:num w:numId="3">
-    <w:abstractNumId w:val="2"/>
+    <w:abstractNumId w:val="3"/>
   </w:num>
   <w:num w:numId="4">
     <w:abstractNumId w:val="1"/>
+  </w:num>
+  <w:num w:numId="5">
+    <w:abstractNumId w:val="11"/>
+  </w:num>
+  <w:num w:numId="6">
+    <w:abstractNumId w:val="5"/>
+  </w:num>
+  <w:num w:numId="7">
+    <w:abstractNumId w:val="12"/>
+  </w:num>
+  <w:num w:numId="8">
+    <w:abstractNumId w:val="13"/>
+  </w:num>
+  <w:num w:numId="9">
+    <w:abstractNumId w:val="10"/>
+  </w:num>
+  <w:num w:numId="10">
+    <w:abstractNumId w:val="2"/>
+  </w:num>
+  <w:num w:numId="11">
+    <w:abstractNumId w:val="4"/>
+  </w:num>
+  <w:num w:numId="12">
+    <w:abstractNumId w:val="6"/>
+  </w:num>
+  <w:num w:numId="13">
+    <w:abstractNumId w:val="7"/>
+  </w:num>
+  <w:num w:numId="14">
+    <w:abstractNumId w:val="9"/>
   </w:num>
 </w:numbering>
 </file>

</xml_diff>

<commit_message>
add some information in hour distribution doc
</commit_message>
<xml_diff>
--- a/Documentation/Project Plan/hours_distribution.docx
+++ b/Documentation/Project Plan/hours_distribution.docx
@@ -282,6 +282,7 @@
           <w:szCs w:val="32"/>
         </w:rPr>
       </w:pPr>
+      <w:proofErr w:type="spellStart"/>
       <w:r>
         <w:rPr>
           <w:sz w:val="32"/>
@@ -289,6 +290,7 @@
         </w:rPr>
         <w:t>Stoycho</w:t>
       </w:r>
+      <w:proofErr w:type="spellEnd"/>
       <w:r>
         <w:rPr>
           <w:sz w:val="32"/>
@@ -527,7 +529,21 @@
           <w:sz w:val="32"/>
           <w:szCs w:val="32"/>
         </w:rPr>
-        <w:t xml:space="preserve"> 8 hours</w:t>
+        <w:t xml:space="preserve"> </w:t>
+      </w:r>
+      <w:r>
+        <w:rPr>
+          <w:sz w:val="32"/>
+          <w:szCs w:val="32"/>
+        </w:rPr>
+        <w:t>40</w:t>
+      </w:r>
+      <w:r>
+        <w:rPr>
+          <w:sz w:val="32"/>
+          <w:szCs w:val="32"/>
+        </w:rPr>
+        <w:t xml:space="preserve"> hours</w:t>
       </w:r>
     </w:p>
     <w:p>
@@ -651,6 +667,90 @@
     </w:p>
     <w:p>
       <w:pPr>
+        <w:pStyle w:val="ListParagraph"/>
+        <w:numPr>
+          <w:ilvl w:val="0"/>
+          <w:numId w:val="4"/>
+        </w:numPr>
+        <w:jc w:val="both"/>
+        <w:rPr>
+          <w:sz w:val="32"/>
+          <w:szCs w:val="32"/>
+        </w:rPr>
+      </w:pPr>
+      <w:r>
+        <w:rPr>
+          <w:sz w:val="32"/>
+          <w:szCs w:val="32"/>
+        </w:rPr>
+        <w:t xml:space="preserve">Fix some documentation </w:t>
+      </w:r>
+      <w:r>
+        <w:rPr>
+          <w:sz w:val="32"/>
+          <w:szCs w:val="32"/>
+        </w:rPr>
+        <w:t>–</w:t>
+      </w:r>
+      <w:r>
+        <w:rPr>
+          <w:sz w:val="32"/>
+          <w:szCs w:val="32"/>
+        </w:rPr>
+        <w:t xml:space="preserve"> </w:t>
+      </w:r>
+      <w:r>
+        <w:rPr>
+          <w:sz w:val="32"/>
+          <w:szCs w:val="32"/>
+        </w:rPr>
+        <w:t>2 hours – Risk: 1</w:t>
+      </w:r>
+    </w:p>
+    <w:p>
+      <w:pPr>
+        <w:pStyle w:val="ListParagraph"/>
+        <w:numPr>
+          <w:ilvl w:val="0"/>
+          <w:numId w:val="4"/>
+        </w:numPr>
+        <w:jc w:val="both"/>
+        <w:rPr>
+          <w:sz w:val="32"/>
+          <w:szCs w:val="32"/>
+        </w:rPr>
+      </w:pPr>
+      <w:r>
+        <w:rPr>
+          <w:sz w:val="32"/>
+          <w:szCs w:val="32"/>
+        </w:rPr>
+        <w:t>Available time to help others – 3</w:t>
+      </w:r>
+      <w:r>
+        <w:rPr>
+          <w:sz w:val="32"/>
+          <w:szCs w:val="32"/>
+        </w:rPr>
+        <w:t>4</w:t>
+      </w:r>
+      <w:r>
+        <w:rPr>
+          <w:sz w:val="32"/>
+          <w:szCs w:val="32"/>
+        </w:rPr>
+        <w:t xml:space="preserve"> hours </w:t>
+      </w:r>
+      <w:r>
+        <w:rPr>
+          <w:sz w:val="32"/>
+          <w:szCs w:val="32"/>
+        </w:rPr>
+        <w:t>– Risk: 2</w:t>
+      </w:r>
+    </w:p>
+    <w:p>
+      <w:pPr>
         <w:jc w:val="both"/>
         <w:rPr>
           <w:sz w:val="32"/>
@@ -676,14 +776,8 @@
           <w:sz w:val="32"/>
           <w:szCs w:val="32"/>
         </w:rPr>
-        <w:t>Veronika</w:t>
-      </w:r>
-      <w:r>
-        <w:rPr>
-          <w:sz w:val="32"/>
-          <w:szCs w:val="32"/>
-        </w:rPr>
-        <w:t xml:space="preserve"> –</w:t>
+        <w:lastRenderedPageBreak/>
+        <w:t>Veronika –</w:t>
       </w:r>
       <w:r>
         <w:rPr>
@@ -760,7 +854,6 @@
           <w:sz w:val="32"/>
           <w:szCs w:val="32"/>
         </w:rPr>
-        <w:lastRenderedPageBreak/>
         <w:t>Managing employees</w:t>
       </w:r>
     </w:p>
@@ -866,7 +959,23 @@
           <w:sz w:val="32"/>
           <w:szCs w:val="32"/>
         </w:rPr>
-        <w:t>View present and past employees functionality – 5 hours – Risk: 3</w:t>
+        <w:t xml:space="preserve">View present and past </w:t>
+      </w:r>
+      <w:proofErr w:type="gramStart"/>
+      <w:r>
+        <w:rPr>
+          <w:sz w:val="32"/>
+          <w:szCs w:val="32"/>
+        </w:rPr>
+        <w:t>employees</w:t>
+      </w:r>
+      <w:proofErr w:type="gramEnd"/>
+      <w:r>
+        <w:rPr>
+          <w:sz w:val="32"/>
+          <w:szCs w:val="32"/>
+        </w:rPr>
+        <w:t xml:space="preserve"> functionality – 5 hours – Risk: 3</w:t>
       </w:r>
     </w:p>
     <w:p>
@@ -894,14 +1003,22 @@
           <w:sz w:val="32"/>
           <w:szCs w:val="32"/>
         </w:rPr>
-        <w:t>m</w:t>
-      </w:r>
-      <w:r>
-        <w:rPr>
-          <w:sz w:val="32"/>
-          <w:szCs w:val="32"/>
-        </w:rPr>
-        <w:t>anaging employees</w:t>
+        <w:t xml:space="preserve">managing employees </w:t>
+      </w:r>
+      <w:r>
+        <w:rPr>
+          <w:sz w:val="32"/>
+          <w:szCs w:val="32"/>
+        </w:rPr>
+        <w:t xml:space="preserve">- 10 </w:t>
+      </w:r>
+      <w:proofErr w:type="gramStart"/>
+      <w:r>
+        <w:rPr>
+          <w:sz w:val="32"/>
+          <w:szCs w:val="32"/>
+        </w:rPr>
+        <w:t xml:space="preserve">hours </w:t>
       </w:r>
       <w:r>
         <w:rPr>
@@ -915,35 +1032,15 @@
           <w:sz w:val="32"/>
           <w:szCs w:val="32"/>
         </w:rPr>
-        <w:t>-</w:t>
-      </w:r>
-      <w:r>
-        <w:rPr>
-          <w:sz w:val="32"/>
-          <w:szCs w:val="32"/>
-        </w:rPr>
-        <w:t xml:space="preserve"> 10</w:t>
-      </w:r>
-      <w:r>
-        <w:rPr>
-          <w:sz w:val="32"/>
-          <w:szCs w:val="32"/>
-        </w:rPr>
-        <w:t xml:space="preserve"> hours </w:t>
-      </w:r>
-      <w:r>
-        <w:rPr>
-          <w:sz w:val="32"/>
-          <w:szCs w:val="32"/>
-        </w:rPr>
-        <w:t xml:space="preserve"> </w:t>
-      </w:r>
-      <w:r>
-        <w:rPr>
-          <w:sz w:val="32"/>
-          <w:szCs w:val="32"/>
-        </w:rPr>
-        <w:t>– Risk: 3</w:t>
+        <w:t>–</w:t>
+      </w:r>
+      <w:proofErr w:type="gramEnd"/>
+      <w:r>
+        <w:rPr>
+          <w:sz w:val="32"/>
+          <w:szCs w:val="32"/>
+        </w:rPr>
+        <w:t xml:space="preserve"> Risk: 3</w:t>
       </w:r>
     </w:p>
     <w:p>

</xml_diff>

<commit_message>
info dump on hour distribution doc
</commit_message>
<xml_diff>
--- a/Documentation/Project Plan/hours_distribution.docx
+++ b/Documentation/Project Plan/hours_distribution.docx
@@ -536,7 +536,7 @@
           <w:sz w:val="32"/>
           <w:szCs w:val="32"/>
         </w:rPr>
-        <w:t>40</w:t>
+        <w:t>18</w:t>
       </w:r>
       <w:r>
         <w:rPr>
@@ -544,6 +544,13 @@
           <w:szCs w:val="32"/>
         </w:rPr>
         <w:t xml:space="preserve"> hours</w:t>
+      </w:r>
+      <w:r>
+        <w:rPr>
+          <w:sz w:val="32"/>
+          <w:szCs w:val="32"/>
+        </w:rPr>
+        <w:t xml:space="preserve"> – in progress to add more</w:t>
       </w:r>
     </w:p>
     <w:p>
@@ -571,7 +578,21 @@
           <w:sz w:val="32"/>
           <w:szCs w:val="32"/>
         </w:rPr>
-        <w:t xml:space="preserve">GUI for the user </w:t>
+        <w:t xml:space="preserve">GUI for </w:t>
+      </w:r>
+      <w:r>
+        <w:rPr>
+          <w:sz w:val="32"/>
+          <w:szCs w:val="32"/>
+        </w:rPr>
+        <w:t>each</w:t>
+      </w:r>
+      <w:r>
+        <w:rPr>
+          <w:sz w:val="32"/>
+          <w:szCs w:val="32"/>
+        </w:rPr>
+        <w:t xml:space="preserve"> user </w:t>
       </w:r>
       <w:r>
         <w:rPr>
@@ -592,7 +613,14 @@
           <w:sz w:val="32"/>
           <w:szCs w:val="32"/>
         </w:rPr>
-        <w:t>4 hours – Risk</w:t>
+        <w:t>4</w:t>
+      </w:r>
+      <w:r>
+        <w:rPr>
+          <w:sz w:val="32"/>
+          <w:szCs w:val="32"/>
+        </w:rPr>
+        <w:t xml:space="preserve"> hours – Risk</w:t>
       </w:r>
       <w:r>
         <w:rPr>
@@ -648,7 +676,21 @@
           <w:sz w:val="32"/>
           <w:szCs w:val="32"/>
         </w:rPr>
-        <w:t>– 4 hours – Risk:</w:t>
+        <w:t>–</w:t>
+      </w:r>
+      <w:r>
+        <w:rPr>
+          <w:sz w:val="32"/>
+          <w:szCs w:val="32"/>
+        </w:rPr>
+        <w:t>3</w:t>
+      </w:r>
+      <w:r>
+        <w:rPr>
+          <w:sz w:val="32"/>
+          <w:szCs w:val="32"/>
+        </w:rPr>
+        <w:t xml:space="preserve"> hours – Risk:</w:t>
       </w:r>
       <w:r>
         <w:rPr>
@@ -683,14 +725,28 @@
           <w:sz w:val="32"/>
           <w:szCs w:val="32"/>
         </w:rPr>
-        <w:t xml:space="preserve">Fix some documentation </w:t>
-      </w:r>
-      <w:r>
-        <w:rPr>
-          <w:sz w:val="32"/>
-          <w:szCs w:val="32"/>
-        </w:rPr>
-        <w:t>–</w:t>
+        <w:t>Create product</w:t>
+      </w:r>
+      <w:r>
+        <w:rPr>
+          <w:sz w:val="32"/>
+          <w:szCs w:val="32"/>
+        </w:rPr>
+        <w:t>s</w:t>
+      </w:r>
+      <w:r>
+        <w:rPr>
+          <w:sz w:val="32"/>
+          <w:szCs w:val="32"/>
+        </w:rPr>
+        <w:t xml:space="preserve"> table </w:t>
+      </w:r>
+      <w:r>
+        <w:rPr>
+          <w:sz w:val="32"/>
+          <w:szCs w:val="32"/>
+        </w:rPr>
+        <w:t>– 30</w:t>
       </w:r>
       <w:r>
         <w:rPr>
@@ -704,7 +760,7 @@
           <w:sz w:val="32"/>
           <w:szCs w:val="32"/>
         </w:rPr>
-        <w:t>2 hours – Risk: 1</w:t>
+        <w:t>min – Risk: 1</w:t>
       </w:r>
     </w:p>
     <w:p>
@@ -725,28 +781,84 @@
           <w:sz w:val="32"/>
           <w:szCs w:val="32"/>
         </w:rPr>
-        <w:t>Available time to help others – 3</w:t>
-      </w:r>
-      <w:r>
-        <w:rPr>
-          <w:sz w:val="32"/>
-          <w:szCs w:val="32"/>
-        </w:rPr>
-        <w:t>4</w:t>
-      </w:r>
-      <w:r>
-        <w:rPr>
-          <w:sz w:val="32"/>
-          <w:szCs w:val="32"/>
-        </w:rPr>
-        <w:t xml:space="preserve"> hours </w:t>
-      </w:r>
-      <w:r>
-        <w:rPr>
-          <w:sz w:val="32"/>
-          <w:szCs w:val="32"/>
-        </w:rPr>
-        <w:t>– Risk: 2</w:t>
+        <w:t xml:space="preserve">Create </w:t>
+      </w:r>
+      <w:r>
+        <w:rPr>
+          <w:sz w:val="32"/>
+          <w:szCs w:val="32"/>
+        </w:rPr>
+        <w:t>product</w:t>
+      </w:r>
+      <w:r>
+        <w:rPr>
+          <w:sz w:val="32"/>
+          <w:szCs w:val="32"/>
+        </w:rPr>
+        <w:t>s</w:t>
+      </w:r>
+      <w:r>
+        <w:rPr>
+          <w:sz w:val="32"/>
+          <w:szCs w:val="32"/>
+        </w:rPr>
+        <w:t xml:space="preserve"> class </w:t>
+      </w:r>
+      <w:r>
+        <w:rPr>
+          <w:sz w:val="32"/>
+          <w:szCs w:val="32"/>
+        </w:rPr>
+        <w:t>–</w:t>
+      </w:r>
+      <w:r>
+        <w:rPr>
+          <w:sz w:val="32"/>
+          <w:szCs w:val="32"/>
+        </w:rPr>
+        <w:t xml:space="preserve"> </w:t>
+      </w:r>
+      <w:r>
+        <w:rPr>
+          <w:sz w:val="32"/>
+          <w:szCs w:val="32"/>
+        </w:rPr>
+        <w:t>30 min – Risk: 1</w:t>
+      </w:r>
+    </w:p>
+    <w:p>
+      <w:pPr>
+        <w:pStyle w:val="ListParagraph"/>
+        <w:numPr>
+          <w:ilvl w:val="0"/>
+          <w:numId w:val="4"/>
+        </w:numPr>
+        <w:jc w:val="both"/>
+        <w:rPr>
+          <w:sz w:val="32"/>
+          <w:szCs w:val="32"/>
+        </w:rPr>
+      </w:pPr>
+      <w:r>
+        <w:rPr>
+          <w:sz w:val="32"/>
+          <w:szCs w:val="32"/>
+        </w:rPr>
+        <w:t xml:space="preserve">Include usage of </w:t>
+      </w:r>
+      <w:r>
+        <w:rPr>
+          <w:sz w:val="32"/>
+          <w:szCs w:val="32"/>
+        </w:rPr>
+        <w:t xml:space="preserve">database in products </w:t>
+      </w:r>
+      <w:r>
+        <w:rPr>
+          <w:sz w:val="32"/>
+          <w:szCs w:val="32"/>
+        </w:rPr>
+        <w:t>– 10 hours – Risk: 3</w:t>
       </w:r>
     </w:p>
     <w:p>

</xml_diff>

<commit_message>
Updated the hours distribution
</commit_message>
<xml_diff>
--- a/Documentation/Project Plan/hours_distribution.docx
+++ b/Documentation/Project Plan/hours_distribution.docx
@@ -282,7 +282,6 @@
           <w:szCs w:val="32"/>
         </w:rPr>
       </w:pPr>
-      <w:proofErr w:type="spellStart"/>
       <w:r>
         <w:rPr>
           <w:sz w:val="32"/>
@@ -290,7 +289,6 @@
         </w:rPr>
         <w:t>Stoycho</w:t>
       </w:r>
-      <w:proofErr w:type="spellEnd"/>
       <w:r>
         <w:rPr>
           <w:sz w:val="32"/>
@@ -987,21 +985,28 @@
           <w:sz w:val="32"/>
           <w:szCs w:val="32"/>
         </w:rPr>
-        <w:t>GUI – 2 hours – Risk</w:t>
-      </w:r>
-      <w:r>
-        <w:rPr>
-          <w:sz w:val="32"/>
-          <w:szCs w:val="32"/>
-        </w:rPr>
-        <w:t>:</w:t>
-      </w:r>
-      <w:r>
-        <w:rPr>
-          <w:sz w:val="32"/>
-          <w:szCs w:val="32"/>
-        </w:rPr>
-        <w:t xml:space="preserve"> 2</w:t>
+        <w:t>Adding an employee to the application functionality</w:t>
+      </w:r>
+      <w:r>
+        <w:rPr>
+          <w:sz w:val="32"/>
+          <w:szCs w:val="32"/>
+        </w:rPr>
+        <w:t xml:space="preserve"> – </w:t>
+      </w:r>
+      <w:r>
+        <w:rPr>
+          <w:sz w:val="32"/>
+          <w:szCs w:val="32"/>
+        </w:rPr>
+        <w:t>10</w:t>
+      </w:r>
+      <w:r>
+        <w:rPr>
+          <w:sz w:val="32"/>
+          <w:szCs w:val="32"/>
+        </w:rPr>
+        <w:t xml:space="preserve"> hours – Risk: 2</w:t>
       </w:r>
     </w:p>
     <w:p>
@@ -1022,14 +1027,21 @@
           <w:sz w:val="32"/>
           <w:szCs w:val="32"/>
         </w:rPr>
-        <w:t>Adding an employee to the application functionality</w:t>
-      </w:r>
-      <w:r>
-        <w:rPr>
-          <w:sz w:val="32"/>
-          <w:szCs w:val="32"/>
-        </w:rPr>
-        <w:t xml:space="preserve"> – 9 hours – Risk: 2</w:t>
+        <w:t xml:space="preserve">Removing an employee from the application functionality – </w:t>
+      </w:r>
+      <w:r>
+        <w:rPr>
+          <w:sz w:val="32"/>
+          <w:szCs w:val="32"/>
+        </w:rPr>
+        <w:t>10</w:t>
+      </w:r>
+      <w:r>
+        <w:rPr>
+          <w:sz w:val="32"/>
+          <w:szCs w:val="32"/>
+        </w:rPr>
+        <w:t xml:space="preserve"> hours – Risk: 2</w:t>
       </w:r>
     </w:p>
     <w:p>
@@ -1050,44 +1062,7 @@
           <w:sz w:val="32"/>
           <w:szCs w:val="32"/>
         </w:rPr>
-        <w:t>Removing an employee from the application functionality – 9 hours – Risk: 2</w:t>
-      </w:r>
-    </w:p>
-    <w:p>
-      <w:pPr>
-        <w:pStyle w:val="ListParagraph"/>
-        <w:numPr>
-          <w:ilvl w:val="0"/>
-          <w:numId w:val="12"/>
-        </w:numPr>
-        <w:jc w:val="both"/>
-        <w:rPr>
-          <w:sz w:val="32"/>
-          <w:szCs w:val="32"/>
-        </w:rPr>
-      </w:pPr>
-      <w:r>
-        <w:rPr>
-          <w:sz w:val="32"/>
-          <w:szCs w:val="32"/>
-        </w:rPr>
-        <w:t xml:space="preserve">View present and past </w:t>
-      </w:r>
-      <w:proofErr w:type="gramStart"/>
-      <w:r>
-        <w:rPr>
-          <w:sz w:val="32"/>
-          <w:szCs w:val="32"/>
-        </w:rPr>
-        <w:t>employees</w:t>
-      </w:r>
-      <w:proofErr w:type="gramEnd"/>
-      <w:r>
-        <w:rPr>
-          <w:sz w:val="32"/>
-          <w:szCs w:val="32"/>
-        </w:rPr>
-        <w:t xml:space="preserve"> functionality – 5 hours – Risk: 3</w:t>
+        <w:t>View present and past employees functionality – 5 hours – Risk: 3</w:t>
       </w:r>
     </w:p>
     <w:p>
@@ -1115,22 +1090,28 @@
           <w:sz w:val="32"/>
           <w:szCs w:val="32"/>
         </w:rPr>
-        <w:t xml:space="preserve">managing employees </w:t>
-      </w:r>
-      <w:r>
-        <w:rPr>
-          <w:sz w:val="32"/>
-          <w:szCs w:val="32"/>
-        </w:rPr>
-        <w:t xml:space="preserve">- 10 </w:t>
-      </w:r>
-      <w:proofErr w:type="gramStart"/>
-      <w:r>
-        <w:rPr>
-          <w:sz w:val="32"/>
-          <w:szCs w:val="32"/>
-        </w:rPr>
-        <w:t xml:space="preserve">hours </w:t>
+        <w:t>adding and removing</w:t>
+      </w:r>
+      <w:r>
+        <w:rPr>
+          <w:sz w:val="32"/>
+          <w:szCs w:val="32"/>
+        </w:rPr>
+        <w:t xml:space="preserve"> employees</w:t>
+      </w:r>
+      <w:r>
+        <w:rPr>
+          <w:sz w:val="32"/>
+          <w:szCs w:val="32"/>
+        </w:rPr>
+        <w:t xml:space="preserve">/ displaying information about the </w:t>
+      </w:r>
+      <w:r>
+        <w:rPr>
+          <w:sz w:val="32"/>
+          <w:szCs w:val="32"/>
+        </w:rPr>
+        <w:t xml:space="preserve">- 10 hours </w:t>
       </w:r>
       <w:r>
         <w:rPr>
@@ -1144,15 +1125,7 @@
           <w:sz w:val="32"/>
           <w:szCs w:val="32"/>
         </w:rPr>
-        <w:t>–</w:t>
-      </w:r>
-      <w:proofErr w:type="gramEnd"/>
-      <w:r>
-        <w:rPr>
-          <w:sz w:val="32"/>
-          <w:szCs w:val="32"/>
-        </w:rPr>
-        <w:t xml:space="preserve"> Risk: 3</w:t>
+        <w:t>– Risk: 3</w:t>
       </w:r>
     </w:p>
     <w:p>

</xml_diff>

<commit_message>
Add gender in class, fix users interface and fix some code issue
</commit_message>
<xml_diff>
--- a/Documentation/Project Plan/hours_distribution.docx
+++ b/Documentation/Project Plan/hours_distribution.docx
@@ -185,17 +185,8 @@
           <w:sz w:val="32"/>
           <w:szCs w:val="32"/>
         </w:rPr>
-        <w:t xml:space="preserve"> Risk: </w:t>
-      </w:r>
-      <w:proofErr w:type="gramStart"/>
-      <w:r>
-        <w:rPr>
-          <w:sz w:val="32"/>
-          <w:szCs w:val="32"/>
-        </w:rPr>
-        <w:t>2</w:t>
-      </w:r>
-      <w:proofErr w:type="gramEnd"/>
+        <w:t xml:space="preserve"> Risk: 2</w:t>
+      </w:r>
     </w:p>
     <w:p>
       <w:pPr>
@@ -215,17 +206,8 @@
           <w:sz w:val="32"/>
           <w:szCs w:val="32"/>
         </w:rPr>
-        <w:t xml:space="preserve">Remove employees from shifts functionality – 3 hours – Risk: </w:t>
-      </w:r>
-      <w:proofErr w:type="gramStart"/>
-      <w:r>
-        <w:rPr>
-          <w:sz w:val="32"/>
-          <w:szCs w:val="32"/>
-        </w:rPr>
-        <w:t>2</w:t>
-      </w:r>
-      <w:proofErr w:type="gramEnd"/>
+        <w:t>Remove employees from shifts functionality – 3 hours – Risk: 2</w:t>
+      </w:r>
     </w:p>
     <w:p>
       <w:pPr>
@@ -273,17 +255,8 @@
           <w:sz w:val="32"/>
           <w:szCs w:val="32"/>
         </w:rPr>
-        <w:t xml:space="preserve">10 hours – Risk: </w:t>
-      </w:r>
-      <w:proofErr w:type="gramStart"/>
-      <w:r>
-        <w:rPr>
-          <w:sz w:val="32"/>
-          <w:szCs w:val="32"/>
-        </w:rPr>
-        <w:t>3</w:t>
-      </w:r>
-      <w:proofErr w:type="gramEnd"/>
+        <w:t>10 hours – Risk: 3</w:t>
+      </w:r>
     </w:p>
     <w:p>
       <w:pPr>
@@ -328,14 +301,7 @@
           <w:sz w:val="32"/>
           <w:szCs w:val="32"/>
         </w:rPr>
-        <w:t xml:space="preserve"> 22hours 30 minutes </w:t>
-      </w:r>
-      <w:r>
-        <w:rPr>
-          <w:sz w:val="32"/>
-          <w:szCs w:val="32"/>
-        </w:rPr>
-        <w:t xml:space="preserve">– </w:t>
+        <w:t xml:space="preserve"> 22hours 30 minutes – </w:t>
       </w:r>
       <w:r>
         <w:rPr>
@@ -519,7 +485,84 @@
           <w:sz w:val="32"/>
           <w:szCs w:val="32"/>
         </w:rPr>
-        <w:t>Create</w:t>
+        <w:t>Create-</w:t>
+      </w:r>
+      <w:r>
+        <w:rPr>
+          <w:sz w:val="32"/>
+          <w:szCs w:val="32"/>
+        </w:rPr>
+        <w:t xml:space="preserve"> </w:t>
+      </w:r>
+      <w:r>
+        <w:rPr>
+          <w:sz w:val="32"/>
+          <w:szCs w:val="32"/>
+        </w:rPr>
+        <w:t>connect-</w:t>
+      </w:r>
+      <w:r>
+        <w:rPr>
+          <w:sz w:val="32"/>
+          <w:szCs w:val="32"/>
+        </w:rPr>
+        <w:t xml:space="preserve"> </w:t>
+      </w:r>
+      <w:r>
+        <w:rPr>
+          <w:sz w:val="32"/>
+          <w:szCs w:val="32"/>
+        </w:rPr>
+        <w:t>application class-</w:t>
+      </w:r>
+      <w:r>
+        <w:rPr>
+          <w:sz w:val="32"/>
+          <w:szCs w:val="32"/>
+        </w:rPr>
+        <w:t xml:space="preserve"> </w:t>
+      </w:r>
+      <w:r>
+        <w:rPr>
+          <w:sz w:val="32"/>
+          <w:szCs w:val="32"/>
+        </w:rPr>
+        <w:t>manage</w:t>
+      </w:r>
+      <w:r>
+        <w:rPr>
+          <w:sz w:val="32"/>
+          <w:szCs w:val="32"/>
+        </w:rPr>
+        <w:t>–</w:t>
+      </w:r>
+      <w:r>
+        <w:rPr>
+          <w:sz w:val="32"/>
+          <w:szCs w:val="32"/>
+        </w:rPr>
+        <w:t xml:space="preserve"> </w:t>
+      </w:r>
+      <w:r>
+        <w:rPr>
+          <w:sz w:val="32"/>
+          <w:szCs w:val="32"/>
+        </w:rPr>
+        <w:t>1</w:t>
+      </w:r>
+      <w:r>
+        <w:rPr>
+          <w:sz w:val="32"/>
+          <w:szCs w:val="32"/>
+        </w:rPr>
+        <w:t>3</w:t>
+      </w:r>
+      <w:r>
+        <w:rPr>
+          <w:sz w:val="32"/>
+          <w:szCs w:val="32"/>
+        </w:rPr>
+        <w:t>hours</w:t>
       </w:r>
       <w:r>
         <w:rPr>
@@ -533,111 +576,6 @@
           <w:sz w:val="32"/>
           <w:szCs w:val="32"/>
         </w:rPr>
-        <w:t xml:space="preserve"> </w:t>
-      </w:r>
-      <w:r>
-        <w:rPr>
-          <w:sz w:val="32"/>
-          <w:szCs w:val="32"/>
-        </w:rPr>
-        <w:t>connect-</w:t>
-      </w:r>
-      <w:r>
-        <w:rPr>
-          <w:sz w:val="32"/>
-          <w:szCs w:val="32"/>
-        </w:rPr>
-        <w:t xml:space="preserve"> </w:t>
-      </w:r>
-      <w:r>
-        <w:rPr>
-          <w:sz w:val="32"/>
-          <w:szCs w:val="32"/>
-        </w:rPr>
-        <w:t>application</w:t>
-      </w:r>
-      <w:r>
-        <w:rPr>
-          <w:sz w:val="32"/>
-          <w:szCs w:val="32"/>
-        </w:rPr>
-        <w:t xml:space="preserve"> </w:t>
-      </w:r>
-      <w:r>
-        <w:rPr>
-          <w:sz w:val="32"/>
-          <w:szCs w:val="32"/>
-        </w:rPr>
-        <w:t>class</w:t>
-      </w:r>
-      <w:r>
-        <w:rPr>
-          <w:sz w:val="32"/>
-          <w:szCs w:val="32"/>
-        </w:rPr>
-        <w:t>-</w:t>
-      </w:r>
-      <w:r>
-        <w:rPr>
-          <w:sz w:val="32"/>
-          <w:szCs w:val="32"/>
-        </w:rPr>
-        <w:t xml:space="preserve"> </w:t>
-      </w:r>
-      <w:r>
-        <w:rPr>
-          <w:sz w:val="32"/>
-          <w:szCs w:val="32"/>
-        </w:rPr>
-        <w:t>manage</w:t>
-      </w:r>
-      <w:r>
-        <w:rPr>
-          <w:sz w:val="32"/>
-          <w:szCs w:val="32"/>
-        </w:rPr>
-        <w:t>–</w:t>
-      </w:r>
-      <w:r>
-        <w:rPr>
-          <w:sz w:val="32"/>
-          <w:szCs w:val="32"/>
-        </w:rPr>
-        <w:t xml:space="preserve"> </w:t>
-      </w:r>
-      <w:r>
-        <w:rPr>
-          <w:sz w:val="32"/>
-          <w:szCs w:val="32"/>
-        </w:rPr>
-        <w:t>1</w:t>
-      </w:r>
-      <w:r>
-        <w:rPr>
-          <w:sz w:val="32"/>
-          <w:szCs w:val="32"/>
-        </w:rPr>
-        <w:t>3</w:t>
-      </w:r>
-      <w:r>
-        <w:rPr>
-          <w:sz w:val="32"/>
-          <w:szCs w:val="32"/>
-        </w:rPr>
-        <w:t>hours</w:t>
-      </w:r>
-      <w:r>
-        <w:rPr>
-          <w:sz w:val="32"/>
-          <w:szCs w:val="32"/>
-        </w:rPr>
-        <w:t>-</w:t>
-      </w:r>
-      <w:r>
-        <w:rPr>
-          <w:sz w:val="32"/>
-          <w:szCs w:val="32"/>
-        </w:rPr>
         <w:t>Risk</w:t>
       </w:r>
       <w:r>
@@ -652,17 +590,8 @@
           <w:sz w:val="32"/>
           <w:szCs w:val="32"/>
         </w:rPr>
-        <w:t xml:space="preserve"> </w:t>
-      </w:r>
-      <w:proofErr w:type="gramStart"/>
-      <w:r>
-        <w:rPr>
-          <w:sz w:val="32"/>
-          <w:szCs w:val="32"/>
-        </w:rPr>
-        <w:t>2</w:t>
-      </w:r>
-      <w:proofErr w:type="gramEnd"/>
+        <w:t xml:space="preserve"> 2</w:t>
+      </w:r>
     </w:p>
     <w:p>
       <w:pPr>
@@ -681,21 +610,7 @@
           <w:sz w:val="32"/>
           <w:szCs w:val="32"/>
         </w:rPr>
-        <w:t xml:space="preserve">Employee statistics </w:t>
-      </w:r>
-      <w:r>
-        <w:rPr>
-          <w:sz w:val="32"/>
-          <w:szCs w:val="32"/>
-        </w:rPr>
-        <w:t>–</w:t>
-      </w:r>
-      <w:r>
-        <w:rPr>
-          <w:sz w:val="32"/>
-          <w:szCs w:val="32"/>
-        </w:rPr>
-        <w:t xml:space="preserve"> 3hours Risk 2</w:t>
+        <w:t>Employee statistics – 3hours Risk 2</w:t>
       </w:r>
     </w:p>
     <w:p>
@@ -746,7 +661,14 @@
           <w:sz w:val="32"/>
           <w:szCs w:val="32"/>
         </w:rPr>
-        <w:t>18</w:t>
+        <w:t>2</w:t>
+      </w:r>
+      <w:r>
+        <w:rPr>
+          <w:sz w:val="32"/>
+          <w:szCs w:val="32"/>
+        </w:rPr>
+        <w:t>3</w:t>
       </w:r>
       <w:r>
         <w:rPr>
@@ -760,17 +682,29 @@
           <w:sz w:val="32"/>
           <w:szCs w:val="32"/>
         </w:rPr>
-        <w:t xml:space="preserve"> – in progress to add </w:t>
-      </w:r>
-      <w:proofErr w:type="gramStart"/>
-      <w:r>
-        <w:rPr>
-          <w:sz w:val="32"/>
-          <w:szCs w:val="32"/>
-        </w:rPr>
-        <w:t>more</w:t>
-      </w:r>
-      <w:proofErr w:type="gramEnd"/>
+        <w:t xml:space="preserve"> and </w:t>
+      </w:r>
+      <w:r>
+        <w:rPr>
+          <w:sz w:val="32"/>
+          <w:szCs w:val="32"/>
+        </w:rPr>
+        <w:t>30</w:t>
+      </w:r>
+      <w:r>
+        <w:rPr>
+          <w:sz w:val="32"/>
+          <w:szCs w:val="32"/>
+        </w:rPr>
+        <w:t xml:space="preserve"> min</w:t>
+      </w:r>
+      <w:r>
+        <w:rPr>
+          <w:sz w:val="32"/>
+          <w:szCs w:val="32"/>
+        </w:rPr>
+        <w:t xml:space="preserve"> – in progress to add more</w:t>
+      </w:r>
       <w:r>
         <w:rPr>
           <w:sz w:val="32"/>
@@ -853,17 +787,8 @@
           <w:sz w:val="32"/>
           <w:szCs w:val="32"/>
         </w:rPr>
-        <w:t xml:space="preserve">: </w:t>
-      </w:r>
-      <w:proofErr w:type="gramStart"/>
-      <w:r>
-        <w:rPr>
-          <w:sz w:val="32"/>
-          <w:szCs w:val="32"/>
-        </w:rPr>
-        <w:t>1</w:t>
-      </w:r>
-      <w:proofErr w:type="gramEnd"/>
+        <w:t>: 1</w:t>
+      </w:r>
     </w:p>
     <w:p>
       <w:pPr>
@@ -934,7 +859,6 @@
         </w:rPr>
         <w:t xml:space="preserve"> </w:t>
       </w:r>
-      <w:proofErr w:type="gramStart"/>
       <w:r>
         <w:rPr>
           <w:sz w:val="32"/>
@@ -942,7 +866,6 @@
         </w:rPr>
         <w:t>2</w:t>
       </w:r>
-      <w:proofErr w:type="gramEnd"/>
     </w:p>
     <w:p>
       <w:pPr>
@@ -962,28 +885,14 @@
           <w:sz w:val="32"/>
           <w:szCs w:val="32"/>
         </w:rPr>
-        <w:t>Create product</w:t>
-      </w:r>
-      <w:r>
-        <w:rPr>
-          <w:sz w:val="32"/>
-          <w:szCs w:val="32"/>
-        </w:rPr>
-        <w:t>s</w:t>
-      </w:r>
-      <w:r>
-        <w:rPr>
-          <w:sz w:val="32"/>
-          <w:szCs w:val="32"/>
-        </w:rPr>
-        <w:t xml:space="preserve"> table </w:t>
-      </w:r>
-      <w:r>
-        <w:rPr>
-          <w:sz w:val="32"/>
-          <w:szCs w:val="32"/>
-        </w:rPr>
-        <w:t>– 30</w:t>
+        <w:t>Send information</w:t>
+      </w:r>
+      <w:r>
+        <w:rPr>
+          <w:sz w:val="32"/>
+          <w:szCs w:val="32"/>
+        </w:rPr>
+        <w:t xml:space="preserve"> to</w:t>
       </w:r>
       <w:r>
         <w:rPr>
@@ -997,17 +906,36 @@
           <w:sz w:val="32"/>
           <w:szCs w:val="32"/>
         </w:rPr>
-        <w:t xml:space="preserve">min – Risk: </w:t>
-      </w:r>
-      <w:proofErr w:type="gramStart"/>
-      <w:r>
-        <w:rPr>
-          <w:sz w:val="32"/>
-          <w:szCs w:val="32"/>
-        </w:rPr>
-        <w:t>1</w:t>
-      </w:r>
-      <w:proofErr w:type="gramEnd"/>
+        <w:t xml:space="preserve">each user </w:t>
+      </w:r>
+      <w:r>
+        <w:rPr>
+          <w:sz w:val="32"/>
+          <w:szCs w:val="32"/>
+        </w:rPr>
+        <w:t>interface</w:t>
+      </w:r>
+      <w:r>
+        <w:rPr>
+          <w:sz w:val="32"/>
+          <w:szCs w:val="32"/>
+        </w:rPr>
+        <w:t xml:space="preserve"> – </w:t>
+      </w:r>
+      <w:r>
+        <w:rPr>
+          <w:sz w:val="32"/>
+          <w:szCs w:val="32"/>
+        </w:rPr>
+        <w:t>1 hours and 15 min</w:t>
+      </w:r>
+      <w:r>
+        <w:rPr>
+          <w:sz w:val="32"/>
+          <w:szCs w:val="32"/>
+        </w:rPr>
+        <w:t xml:space="preserve"> – Risk: 1</w:t>
+      </w:r>
     </w:p>
     <w:p>
       <w:pPr>
@@ -1027,65 +955,22 @@
           <w:sz w:val="32"/>
           <w:szCs w:val="32"/>
         </w:rPr>
-        <w:t xml:space="preserve">Create </w:t>
-      </w:r>
-      <w:r>
-        <w:rPr>
-          <w:sz w:val="32"/>
-          <w:szCs w:val="32"/>
-        </w:rPr>
-        <w:t>product</w:t>
-      </w:r>
-      <w:r>
-        <w:rPr>
-          <w:sz w:val="32"/>
-          <w:szCs w:val="32"/>
-        </w:rPr>
-        <w:t>s</w:t>
-      </w:r>
-      <w:r>
-        <w:rPr>
-          <w:sz w:val="32"/>
-          <w:szCs w:val="32"/>
-        </w:rPr>
-        <w:t xml:space="preserve"> class </w:t>
-      </w:r>
-      <w:r>
-        <w:rPr>
-          <w:sz w:val="32"/>
-          <w:szCs w:val="32"/>
-        </w:rPr>
-        <w:t>–</w:t>
-      </w:r>
-      <w:r>
-        <w:rPr>
-          <w:sz w:val="32"/>
-          <w:szCs w:val="32"/>
-        </w:rPr>
-        <w:t xml:space="preserve"> </w:t>
-      </w:r>
-      <w:r>
-        <w:rPr>
-          <w:sz w:val="32"/>
-          <w:szCs w:val="32"/>
-        </w:rPr>
-        <w:t xml:space="preserve">30 min – Risk: </w:t>
-      </w:r>
-      <w:proofErr w:type="gramStart"/>
-      <w:r>
-        <w:rPr>
-          <w:sz w:val="32"/>
-          <w:szCs w:val="32"/>
-        </w:rPr>
-        <w:t>1</w:t>
-      </w:r>
-      <w:proofErr w:type="gramEnd"/>
+        <w:lastRenderedPageBreak/>
+        <w:t>Product</w:t>
+      </w:r>
+      <w:r>
+        <w:rPr>
+          <w:sz w:val="32"/>
+          <w:szCs w:val="32"/>
+        </w:rPr>
+        <w:t>:</w:t>
+      </w:r>
     </w:p>
     <w:p>
       <w:pPr>
         <w:pStyle w:val="ListParagraph"/>
         <w:numPr>
-          <w:ilvl w:val="0"/>
+          <w:ilvl w:val="1"/>
           <w:numId w:val="4"/>
         </w:numPr>
         <w:jc w:val="both"/>
@@ -1099,24 +984,274 @@
           <w:sz w:val="32"/>
           <w:szCs w:val="32"/>
         </w:rPr>
-        <w:lastRenderedPageBreak/>
-        <w:t xml:space="preserve">Include usage of </w:t>
-      </w:r>
-      <w:r>
-        <w:rPr>
-          <w:sz w:val="32"/>
-          <w:szCs w:val="32"/>
-        </w:rPr>
-        <w:t xml:space="preserve">database in products </w:t>
-      </w:r>
-      <w:r>
-        <w:rPr>
-          <w:sz w:val="32"/>
-          <w:szCs w:val="32"/>
-        </w:rPr>
-        <w:t xml:space="preserve">– 10 hours – Risk: </w:t>
-      </w:r>
-      <w:proofErr w:type="gramStart"/>
+        <w:t>Create product</w:t>
+      </w:r>
+      <w:r>
+        <w:rPr>
+          <w:sz w:val="32"/>
+          <w:szCs w:val="32"/>
+        </w:rPr>
+        <w:t>s</w:t>
+      </w:r>
+      <w:r>
+        <w:rPr>
+          <w:sz w:val="32"/>
+          <w:szCs w:val="32"/>
+        </w:rPr>
+        <w:t xml:space="preserve"> table </w:t>
+      </w:r>
+      <w:r>
+        <w:rPr>
+          <w:sz w:val="32"/>
+          <w:szCs w:val="32"/>
+        </w:rPr>
+        <w:t>– 30</w:t>
+      </w:r>
+      <w:r>
+        <w:rPr>
+          <w:sz w:val="32"/>
+          <w:szCs w:val="32"/>
+        </w:rPr>
+        <w:t xml:space="preserve"> </w:t>
+      </w:r>
+      <w:r>
+        <w:rPr>
+          <w:sz w:val="32"/>
+          <w:szCs w:val="32"/>
+        </w:rPr>
+        <w:t>min – Risk: 1</w:t>
+      </w:r>
+    </w:p>
+    <w:p>
+      <w:pPr>
+        <w:pStyle w:val="ListParagraph"/>
+        <w:numPr>
+          <w:ilvl w:val="1"/>
+          <w:numId w:val="4"/>
+        </w:numPr>
+        <w:jc w:val="both"/>
+        <w:rPr>
+          <w:sz w:val="32"/>
+          <w:szCs w:val="32"/>
+        </w:rPr>
+      </w:pPr>
+      <w:r>
+        <w:rPr>
+          <w:sz w:val="32"/>
+          <w:szCs w:val="32"/>
+        </w:rPr>
+        <w:t xml:space="preserve">Populate information in the product table – 45 min – Risk: 1 </w:t>
+      </w:r>
+    </w:p>
+    <w:p>
+      <w:pPr>
+        <w:pStyle w:val="ListParagraph"/>
+        <w:numPr>
+          <w:ilvl w:val="1"/>
+          <w:numId w:val="4"/>
+        </w:numPr>
+        <w:jc w:val="both"/>
+        <w:rPr>
+          <w:sz w:val="32"/>
+          <w:szCs w:val="32"/>
+        </w:rPr>
+      </w:pPr>
+      <w:r>
+        <w:rPr>
+          <w:sz w:val="32"/>
+          <w:szCs w:val="32"/>
+        </w:rPr>
+        <w:t xml:space="preserve">Create </w:t>
+      </w:r>
+      <w:r>
+        <w:rPr>
+          <w:sz w:val="32"/>
+          <w:szCs w:val="32"/>
+        </w:rPr>
+        <w:t>product</w:t>
+      </w:r>
+      <w:r>
+        <w:rPr>
+          <w:sz w:val="32"/>
+          <w:szCs w:val="32"/>
+        </w:rPr>
+        <w:t>s</w:t>
+      </w:r>
+      <w:r>
+        <w:rPr>
+          <w:sz w:val="32"/>
+          <w:szCs w:val="32"/>
+        </w:rPr>
+        <w:t xml:space="preserve"> class </w:t>
+      </w:r>
+      <w:r>
+        <w:rPr>
+          <w:sz w:val="32"/>
+          <w:szCs w:val="32"/>
+        </w:rPr>
+        <w:t>–</w:t>
+      </w:r>
+      <w:r>
+        <w:rPr>
+          <w:sz w:val="32"/>
+          <w:szCs w:val="32"/>
+        </w:rPr>
+        <w:t xml:space="preserve"> </w:t>
+      </w:r>
+      <w:r>
+        <w:rPr>
+          <w:sz w:val="32"/>
+          <w:szCs w:val="32"/>
+        </w:rPr>
+        <w:t>30 min – Risk: 1</w:t>
+      </w:r>
+    </w:p>
+    <w:p>
+      <w:pPr>
+        <w:pStyle w:val="ListParagraph"/>
+        <w:numPr>
+          <w:ilvl w:val="1"/>
+          <w:numId w:val="4"/>
+        </w:numPr>
+        <w:jc w:val="both"/>
+        <w:rPr>
+          <w:sz w:val="32"/>
+          <w:szCs w:val="32"/>
+        </w:rPr>
+      </w:pPr>
+      <w:r>
+        <w:rPr>
+          <w:sz w:val="32"/>
+          <w:szCs w:val="32"/>
+        </w:rPr>
+        <w:t>Connect product class with ot</w:t>
+      </w:r>
+      <w:r>
+        <w:rPr>
+          <w:sz w:val="32"/>
+          <w:szCs w:val="32"/>
+        </w:rPr>
+        <w:t xml:space="preserve">her class </w:t>
+      </w:r>
+      <w:r>
+        <w:rPr>
+          <w:sz w:val="32"/>
+          <w:szCs w:val="32"/>
+        </w:rPr>
+        <w:t>pass information</w:t>
+      </w:r>
+      <w:r>
+        <w:rPr>
+          <w:sz w:val="32"/>
+          <w:szCs w:val="32"/>
+        </w:rPr>
+        <w:t xml:space="preserve"> – 1 hours – Risk: </w:t>
+      </w:r>
+      <w:r>
+        <w:rPr>
+          <w:sz w:val="32"/>
+          <w:szCs w:val="32"/>
+        </w:rPr>
+        <w:t>1</w:t>
+      </w:r>
+    </w:p>
+    <w:p>
+      <w:pPr>
+        <w:pStyle w:val="ListParagraph"/>
+        <w:numPr>
+          <w:ilvl w:val="1"/>
+          <w:numId w:val="4"/>
+        </w:numPr>
+        <w:jc w:val="both"/>
+        <w:rPr>
+          <w:sz w:val="32"/>
+          <w:szCs w:val="32"/>
+        </w:rPr>
+      </w:pPr>
+      <w:r>
+        <w:rPr>
+          <w:sz w:val="32"/>
+          <w:szCs w:val="32"/>
+        </w:rPr>
+        <w:t>D</w:t>
+      </w:r>
+      <w:r>
+        <w:rPr>
+          <w:sz w:val="32"/>
+          <w:szCs w:val="32"/>
+        </w:rPr>
+        <w:t>isp</w:t>
+      </w:r>
+      <w:r>
+        <w:rPr>
+          <w:sz w:val="32"/>
+          <w:szCs w:val="32"/>
+        </w:rPr>
+        <w:t>l</w:t>
+      </w:r>
+      <w:r>
+        <w:rPr>
+          <w:sz w:val="32"/>
+          <w:szCs w:val="32"/>
+        </w:rPr>
+        <w:t>a</w:t>
+      </w:r>
+      <w:r>
+        <w:rPr>
+          <w:sz w:val="32"/>
+          <w:szCs w:val="32"/>
+        </w:rPr>
+        <w:t>y product information from</w:t>
+      </w:r>
+      <w:r>
+        <w:rPr>
+          <w:sz w:val="32"/>
+          <w:szCs w:val="32"/>
+        </w:rPr>
+        <w:t xml:space="preserve"> </w:t>
+      </w:r>
+      <w:r>
+        <w:rPr>
+          <w:sz w:val="32"/>
+          <w:szCs w:val="32"/>
+        </w:rPr>
+        <w:t>database</w:t>
+      </w:r>
+      <w:r>
+        <w:rPr>
+          <w:sz w:val="32"/>
+          <w:szCs w:val="32"/>
+        </w:rPr>
+        <w:t xml:space="preserve"> to the application </w:t>
+      </w:r>
+      <w:r>
+        <w:rPr>
+          <w:sz w:val="32"/>
+          <w:szCs w:val="32"/>
+        </w:rPr>
+        <w:t>1</w:t>
+      </w:r>
+      <w:r>
+        <w:rPr>
+          <w:sz w:val="32"/>
+          <w:szCs w:val="32"/>
+        </w:rPr>
+        <w:t>2</w:t>
+      </w:r>
+      <w:r>
+        <w:rPr>
+          <w:sz w:val="32"/>
+          <w:szCs w:val="32"/>
+        </w:rPr>
+        <w:t xml:space="preserve"> hours</w:t>
+      </w:r>
+      <w:r>
+        <w:rPr>
+          <w:sz w:val="32"/>
+          <w:szCs w:val="32"/>
+        </w:rPr>
+        <w:t xml:space="preserve"> – Risk: </w:t>
+      </w:r>
       <w:r>
         <w:rPr>
           <w:sz w:val="32"/>
@@ -1124,7 +1259,6 @@
         </w:rPr>
         <w:t>3</w:t>
       </w:r>
-      <w:proofErr w:type="gramEnd"/>
     </w:p>
     <w:p>
       <w:pPr>
@@ -1328,23 +1462,7 @@
           <w:sz w:val="32"/>
           <w:szCs w:val="32"/>
         </w:rPr>
-        <w:t xml:space="preserve">View present and past </w:t>
-      </w:r>
-      <w:proofErr w:type="gramStart"/>
-      <w:r>
-        <w:rPr>
-          <w:sz w:val="32"/>
-          <w:szCs w:val="32"/>
-        </w:rPr>
-        <w:t>employees</w:t>
-      </w:r>
-      <w:proofErr w:type="gramEnd"/>
-      <w:r>
-        <w:rPr>
-          <w:sz w:val="32"/>
-          <w:szCs w:val="32"/>
-        </w:rPr>
-        <w:t xml:space="preserve"> functionality – 5 hours – Risk: 3</w:t>
+        <w:t>View present and past employees functionality – 5 hours – Risk: 3</w:t>
       </w:r>
     </w:p>
     <w:p>
@@ -1393,15 +1511,7 @@
           <w:sz w:val="32"/>
           <w:szCs w:val="32"/>
         </w:rPr>
-        <w:t xml:space="preserve">- 10 </w:t>
-      </w:r>
-      <w:proofErr w:type="gramStart"/>
-      <w:r>
-        <w:rPr>
-          <w:sz w:val="32"/>
-          <w:szCs w:val="32"/>
-        </w:rPr>
-        <w:t xml:space="preserve">hours </w:t>
+        <w:t xml:space="preserve">- 10 hours </w:t>
       </w:r>
       <w:r>
         <w:rPr>
@@ -1415,15 +1525,7 @@
           <w:sz w:val="32"/>
           <w:szCs w:val="32"/>
         </w:rPr>
-        <w:t>–</w:t>
-      </w:r>
-      <w:proofErr w:type="gramEnd"/>
-      <w:r>
-        <w:rPr>
-          <w:sz w:val="32"/>
-          <w:szCs w:val="32"/>
-        </w:rPr>
-        <w:t xml:space="preserve"> Risk: 3</w:t>
+        <w:t>– Risk: 3</w:t>
       </w:r>
     </w:p>
     <w:p>
@@ -1591,6 +1693,7 @@
           <w:sz w:val="32"/>
           <w:szCs w:val="32"/>
         </w:rPr>
+        <w:lastRenderedPageBreak/>
         <w:tab/>
       </w:r>
       <w:r>
@@ -1737,7 +1840,7 @@
   <w:abstractNum w:abstractNumId="1" w15:restartNumberingAfterBreak="0">
     <w:nsid w:val="17181EE3"/>
     <w:multiLevelType w:val="hybridMultilevel"/>
-    <w:tmpl w:val="9DF430BA"/>
+    <w:tmpl w:val="E02EC48A"/>
     <w:lvl w:ilvl="0" w:tplc="04090003">
       <w:start w:val="1"/>
       <w:numFmt w:val="bullet"/>
@@ -1750,16 +1853,16 @@
         <w:rFonts w:ascii="Courier New" w:hAnsi="Courier New" w:cs="Courier New" w:hint="default"/>
       </w:rPr>
     </w:lvl>
-    <w:lvl w:ilvl="1" w:tplc="04090003" w:tentative="1">
-      <w:start w:val="1"/>
-      <w:numFmt w:val="bullet"/>
-      <w:lvlText w:val="o"/>
+    <w:lvl w:ilvl="1" w:tplc="04090005">
+      <w:start w:val="1"/>
+      <w:numFmt w:val="bullet"/>
+      <w:lvlText w:val=""/>
       <w:lvlJc w:val="left"/>
       <w:pPr>
         <w:ind w:left="2160" w:hanging="360"/>
       </w:pPr>
       <w:rPr>
-        <w:rFonts w:ascii="Courier New" w:hAnsi="Courier New" w:cs="Courier New" w:hint="default"/>
+        <w:rFonts w:ascii="Wingdings" w:hAnsi="Wingdings" w:hint="default"/>
       </w:rPr>
     </w:lvl>
     <w:lvl w:ilvl="2" w:tplc="04090005" w:tentative="1">

</xml_diff>